<commit_message>
Add new monsters in 3D
</commit_message>
<xml_diff>
--- a/Tools/Mode opératoire - Data Extract.docx
+++ b/Tools/Mode opératoire - Data Extract.docx
@@ -236,10 +236,7 @@
         </w:numPr>
       </w:pPr>
       <w:r>
-        <w:t xml:space="preserve">Convertir les </w:t>
-      </w:r>
-      <w:r>
-        <w:t>fichiers 3D NIF en OBJ et MTL</w:t>
+        <w:t>Convertir les fichiers 3D NIF en OBJ et MTL</w:t>
       </w:r>
     </w:p>
     <w:p/>
@@ -265,10 +262,7 @@
         </w:numPr>
       </w:pPr>
       <w:r>
-        <w:t xml:space="preserve">Ouvrir </w:t>
-      </w:r>
-      <w:r>
-        <w:t>l’archive Noesis et l’executeur Noesis64.exe</w:t>
+        <w:t>Ouvrir l’archive Noesis et l’executeur Noesis64.exe</w:t>
       </w:r>
     </w:p>
     <w:p>
@@ -582,7 +576,21 @@
           <w:b/>
           <w:bCs/>
         </w:rPr>
-        <w:t>Invite de commande &gt; cd &gt; ren w*.png W*.png</w:t>
+        <w:t>Invite de commande &gt; cd</w:t>
+      </w:r>
+      <w:r>
+        <w:rPr>
+          <w:b/>
+          <w:bCs/>
+        </w:rPr>
+        <w:t xml:space="preserve"> nom du dossier</w:t>
+      </w:r>
+      <w:r>
+        <w:rPr>
+          <w:b/>
+          <w:bCs/>
+        </w:rPr>
+        <w:t xml:space="preserve"> &gt; ren w*.png W*.png</w:t>
       </w:r>
     </w:p>
     <w:p>
@@ -1068,19 +1076,19 @@
       </w:pPr>
     </w:lvl>
   </w:abstractNum>
-  <w:num w:numId="1">
+  <w:num w:numId="1" w16cid:durableId="915163644">
     <w:abstractNumId w:val="4"/>
   </w:num>
-  <w:num w:numId="2">
+  <w:num w:numId="2" w16cid:durableId="1449086414">
     <w:abstractNumId w:val="3"/>
   </w:num>
-  <w:num w:numId="3">
+  <w:num w:numId="3" w16cid:durableId="641079220">
     <w:abstractNumId w:val="0"/>
   </w:num>
-  <w:num w:numId="4">
+  <w:num w:numId="4" w16cid:durableId="1937250436">
     <w:abstractNumId w:val="1"/>
   </w:num>
-  <w:num w:numId="5">
+  <w:num w:numId="5" w16cid:durableId="1274243816">
     <w:abstractNumId w:val="2"/>
   </w:num>
 </w:numbering>

</xml_diff>

<commit_message>
Update map Content + 3D viewer
map Content :
- Add a link to a specific webpage for each map + update of current interface
- Add a shortcut to the 3D viewer for the specific map (if exist)
3D viewer :
- Add a background, increase of the render view
</commit_message>
<xml_diff>
--- a/Tools/Mode opératoire - Data Extract.docx
+++ b/Tools/Mode opératoire - Data Extract.docx
@@ -1,6 +1,6 @@
 
 <file path=word/document.xml><?xml version="1.0" encoding="utf-8"?>
-<w:document xmlns:wpc="http://schemas.microsoft.com/office/word/2010/wordprocessingCanvas" xmlns:cx="http://schemas.microsoft.com/office/drawing/2014/chartex" xmlns:cx1="http://schemas.microsoft.com/office/drawing/2015/9/8/chartex" xmlns:cx2="http://schemas.microsoft.com/office/drawing/2015/10/21/chartex" xmlns:cx3="http://schemas.microsoft.com/office/drawing/2016/5/9/chartex" xmlns:cx4="http://schemas.microsoft.com/office/drawing/2016/5/10/chartex" xmlns:cx5="http://schemas.microsoft.com/office/drawing/2016/5/11/chartex" xmlns:cx6="http://schemas.microsoft.com/office/drawing/2016/5/12/chartex" xmlns:cx7="http://schemas.microsoft.com/office/drawing/2016/5/13/chartex" xmlns:cx8="http://schemas.microsoft.com/office/drawing/2016/5/14/chartex" xmlns:mc="http://schemas.openxmlformats.org/markup-compatibility/2006" xmlns:aink="http://schemas.microsoft.com/office/drawing/2016/ink" xmlns:am3d="http://schemas.microsoft.com/office/drawing/2017/model3d" xmlns:o="urn:schemas-microsoft-com:office:office" xmlns:r="http://schemas.openxmlformats.org/officeDocument/2006/relationships" xmlns:m="http://schemas.openxmlformats.org/officeDocument/2006/math" xmlns:v="urn:schemas-microsoft-com:vml" xmlns:wp14="http://schemas.microsoft.com/office/word/2010/wordprocessingDrawing" xmlns:wp="http://schemas.openxmlformats.org/drawingml/2006/wordprocessingDrawing" xmlns:w10="urn:schemas-microsoft-com:office:word" xmlns:w="http://schemas.openxmlformats.org/wordprocessingml/2006/main" xmlns:w14="http://schemas.microsoft.com/office/word/2010/wordml" xmlns:w15="http://schemas.microsoft.com/office/word/2012/wordml" xmlns:w16cex="http://schemas.microsoft.com/office/word/2018/wordml/cex" xmlns:w16cid="http://schemas.microsoft.com/office/word/2016/wordml/cid" xmlns:w16="http://schemas.microsoft.com/office/word/2018/wordml" xmlns:w16sdtdh="http://schemas.microsoft.com/office/word/2020/wordml/sdtdatahash" xmlns:w16se="http://schemas.microsoft.com/office/word/2015/wordml/symex" xmlns:wpg="http://schemas.microsoft.com/office/word/2010/wordprocessingGroup" xmlns:wpi="http://schemas.microsoft.com/office/word/2010/wordprocessingInk" xmlns:wne="http://schemas.microsoft.com/office/word/2006/wordml" xmlns:wps="http://schemas.microsoft.com/office/word/2010/wordprocessingShape" mc:Ignorable="w14 w15 w16se w16cid w16 w16cex w16sdtdh wp14">
+<w:document xmlns:wpc="http://schemas.microsoft.com/office/word/2010/wordprocessingCanvas" xmlns:cx="http://schemas.microsoft.com/office/drawing/2014/chartex" xmlns:cx1="http://schemas.microsoft.com/office/drawing/2015/9/8/chartex" xmlns:cx2="http://schemas.microsoft.com/office/drawing/2015/10/21/chartex" xmlns:cx3="http://schemas.microsoft.com/office/drawing/2016/5/9/chartex" xmlns:cx4="http://schemas.microsoft.com/office/drawing/2016/5/10/chartex" xmlns:cx5="http://schemas.microsoft.com/office/drawing/2016/5/11/chartex" xmlns:cx6="http://schemas.microsoft.com/office/drawing/2016/5/12/chartex" xmlns:cx7="http://schemas.microsoft.com/office/drawing/2016/5/13/chartex" xmlns:cx8="http://schemas.microsoft.com/office/drawing/2016/5/14/chartex" xmlns:mc="http://schemas.openxmlformats.org/markup-compatibility/2006" xmlns:aink="http://schemas.microsoft.com/office/drawing/2016/ink" xmlns:am3d="http://schemas.microsoft.com/office/drawing/2017/model3d" xmlns:o="urn:schemas-microsoft-com:office:office" xmlns:oel="http://schemas.microsoft.com/office/2019/extlst" xmlns:r="http://schemas.openxmlformats.org/officeDocument/2006/relationships" xmlns:m="http://schemas.openxmlformats.org/officeDocument/2006/math" xmlns:v="urn:schemas-microsoft-com:vml" xmlns:wp14="http://schemas.microsoft.com/office/word/2010/wordprocessingDrawing" xmlns:wp="http://schemas.openxmlformats.org/drawingml/2006/wordprocessingDrawing" xmlns:w10="urn:schemas-microsoft-com:office:word" xmlns:w="http://schemas.openxmlformats.org/wordprocessingml/2006/main" xmlns:w14="http://schemas.microsoft.com/office/word/2010/wordml" xmlns:w15="http://schemas.microsoft.com/office/word/2012/wordml" xmlns:w16cex="http://schemas.microsoft.com/office/word/2018/wordml/cex" xmlns:w16cid="http://schemas.microsoft.com/office/word/2016/wordml/cid" xmlns:w16="http://schemas.microsoft.com/office/word/2018/wordml" xmlns:w16sdtdh="http://schemas.microsoft.com/office/word/2020/wordml/sdtdatahash" xmlns:w16se="http://schemas.microsoft.com/office/word/2015/wordml/symex" xmlns:wpg="http://schemas.microsoft.com/office/word/2010/wordprocessingGroup" xmlns:wpi="http://schemas.microsoft.com/office/word/2010/wordprocessingInk" xmlns:wne="http://schemas.microsoft.com/office/word/2006/wordml" xmlns:wps="http://schemas.microsoft.com/office/word/2010/wordprocessingShape" mc:Ignorable="w14 w15 w16se w16cid w16 w16cex w16sdtdh wp14">
   <w:body>
     <w:p>
       <w:pPr>
@@ -27,8 +27,13 @@
         </w:numPr>
       </w:pPr>
       <w:r>
-        <w:t>Quick BMS – aeriagames.bms</w:t>
-      </w:r>
+        <w:t xml:space="preserve">Quick BMS – </w:t>
+      </w:r>
+      <w:proofErr w:type="spellStart"/>
+      <w:r>
+        <w:t>aeriagames.bms</w:t>
+      </w:r>
+      <w:proofErr w:type="spellEnd"/>
     </w:p>
     <w:p/>
     <w:p>
@@ -40,7 +45,15 @@
         </w:numPr>
       </w:pPr>
       <w:r>
-        <w:t>Ouvrez l’outil QuickBMS dans son archive.</w:t>
+        <w:t xml:space="preserve">Ouvrez l’outil </w:t>
+      </w:r>
+      <w:proofErr w:type="spellStart"/>
+      <w:r>
+        <w:t>QuickBMS</w:t>
+      </w:r>
+      <w:proofErr w:type="spellEnd"/>
+      <w:r>
+        <w:t xml:space="preserve"> dans son archive.</w:t>
       </w:r>
     </w:p>
     <w:p>
@@ -52,8 +65,21 @@
         </w:numPr>
       </w:pPr>
       <w:r>
-        <w:t>Il vous demandera un fichier bms, allez chercher aeriagames.bms</w:t>
-      </w:r>
+        <w:t xml:space="preserve">Il vous demandera un fichier </w:t>
+      </w:r>
+      <w:proofErr w:type="spellStart"/>
+      <w:r>
+        <w:t>bms</w:t>
+      </w:r>
+      <w:proofErr w:type="spellEnd"/>
+      <w:r>
+        <w:t xml:space="preserve">, allez chercher </w:t>
+      </w:r>
+      <w:proofErr w:type="spellStart"/>
+      <w:r>
+        <w:t>aeriagames.bms</w:t>
+      </w:r>
+      <w:proofErr w:type="spellEnd"/>
     </w:p>
     <w:p>
       <w:pPr>
@@ -70,11 +96,24 @@
         <w:t>un</w:t>
       </w:r>
       <w:r>
-        <w:t xml:space="preserve"> fichier PKG, aller dans le dossier « pkg » du répertoire d’Eden Eternal, une fois dedans, </w:t>
-      </w:r>
-      <w:r>
-        <w:t>sélectionnez « pkg.idx</w:t>
-      </w:r>
+        <w:t xml:space="preserve"> fichier PKG, aller dans le dossier « </w:t>
+      </w:r>
+      <w:proofErr w:type="spellStart"/>
+      <w:r>
+        <w:t>pkg</w:t>
+      </w:r>
+      <w:proofErr w:type="spellEnd"/>
+      <w:r>
+        <w:t xml:space="preserve"> » du répertoire d’Eden Eternal, une fois dedans, </w:t>
+      </w:r>
+      <w:r>
+        <w:t>sélectionnez « </w:t>
+      </w:r>
+      <w:proofErr w:type="spellStart"/>
+      <w:r>
+        <w:t>pkg.idx</w:t>
+      </w:r>
+      <w:proofErr w:type="spellEnd"/>
       <w:r>
         <w:t> »</w:t>
       </w:r>
@@ -123,8 +162,13 @@
         </w:numPr>
       </w:pPr>
       <w:r>
-        <w:t>Convertir les images DDS en PNG : XnConvert</w:t>
-      </w:r>
+        <w:t xml:space="preserve">Convertir les images DDS en PNG : </w:t>
+      </w:r>
+      <w:proofErr w:type="spellStart"/>
+      <w:r>
+        <w:t>XnConvert</w:t>
+      </w:r>
+      <w:proofErr w:type="spellEnd"/>
     </w:p>
     <w:p/>
     <w:p>
@@ -141,9 +185,11 @@
       <w:r>
         <w:t xml:space="preserve">le logiciel </w:t>
       </w:r>
+      <w:proofErr w:type="spellStart"/>
       <w:r>
         <w:t>XnConvert</w:t>
       </w:r>
+      <w:proofErr w:type="spellEnd"/>
     </w:p>
     <w:p>
       <w:pPr>
@@ -163,7 +209,23 @@
         <w:ind w:left="1440"/>
       </w:pPr>
       <w:r>
-        <w:t>Absolument toutes les images (jpg, dds, …) seront convertis en PNG</w:t>
+        <w:t xml:space="preserve">Absolument toutes les images (jpg, </w:t>
+      </w:r>
+      <w:proofErr w:type="spellStart"/>
+      <w:r>
+        <w:t>dds</w:t>
+      </w:r>
+      <w:proofErr w:type="spellEnd"/>
+      <w:r>
+        <w:t xml:space="preserve">, …) seront </w:t>
+      </w:r>
+      <w:proofErr w:type="gramStart"/>
+      <w:r>
+        <w:t>convertis</w:t>
+      </w:r>
+      <w:proofErr w:type="gramEnd"/>
+      <w:r>
+        <w:t xml:space="preserve"> en PNG</w:t>
       </w:r>
     </w:p>
     <w:p>
@@ -195,8 +257,13 @@
           <w:numId w:val="3"/>
         </w:numPr>
       </w:pPr>
-      <w:r>
-        <w:t>Cliquez en bas à droite sur Convertir</w:t>
+      <w:proofErr w:type="gramStart"/>
+      <w:r>
+        <w:t>Cliquez en</w:t>
+      </w:r>
+      <w:proofErr w:type="gramEnd"/>
+      <w:r>
+        <w:t xml:space="preserve"> bas à droite sur Convertir</w:t>
       </w:r>
     </w:p>
     <w:p>
@@ -262,7 +329,23 @@
         </w:numPr>
       </w:pPr>
       <w:r>
-        <w:t>Ouvrir l’archive Noesis et l’executeur Noesis64.exe</w:t>
+        <w:t xml:space="preserve">Ouvrir l’archive </w:t>
+      </w:r>
+      <w:proofErr w:type="spellStart"/>
+      <w:r>
+        <w:t>Noesis</w:t>
+      </w:r>
+      <w:proofErr w:type="spellEnd"/>
+      <w:r>
+        <w:t xml:space="preserve"> et l’</w:t>
+      </w:r>
+      <w:proofErr w:type="spellStart"/>
+      <w:r>
+        <w:t>executeur</w:t>
+      </w:r>
+      <w:proofErr w:type="spellEnd"/>
+      <w:r>
+        <w:t xml:space="preserve"> Noesis64.exe</w:t>
       </w:r>
     </w:p>
     <w:p>
@@ -321,6 +404,7 @@
         <w:tab/>
         <w:t xml:space="preserve">Output extension : </w:t>
       </w:r>
+      <w:proofErr w:type="spellStart"/>
       <w:r>
         <w:rPr>
           <w:b/>
@@ -328,6 +412,7 @@
         </w:rPr>
         <w:t>obj</w:t>
       </w:r>
+      <w:proofErr w:type="spellEnd"/>
     </w:p>
     <w:p>
       <w:pPr>
@@ -337,23 +422,61 @@
           <w:numId w:val="4"/>
         </w:numPr>
       </w:pPr>
-      <w:r>
-        <w:t>Additional parameters :</w:t>
-      </w:r>
-      <w:r>
-        <w:rPr>
-          <w:b/>
-          <w:bCs/>
-        </w:rPr>
+      <w:proofErr w:type="spellStart"/>
+      <w:r>
+        <w:t>Additional</w:t>
+      </w:r>
+      <w:proofErr w:type="spellEnd"/>
+      <w:r>
         <w:t xml:space="preserve"> </w:t>
       </w:r>
-      <w:r>
-        <w:rPr>
-          <w:b/>
-          <w:bCs/>
-        </w:rPr>
-        <w:t>-objmtl -flipuv</w:t>
-      </w:r>
+      <w:proofErr w:type="spellStart"/>
+      <w:r>
+        <w:t>parameters</w:t>
+      </w:r>
+      <w:proofErr w:type="spellEnd"/>
+      <w:r>
+        <w:t> :</w:t>
+      </w:r>
+      <w:r>
+        <w:rPr>
+          <w:b/>
+          <w:bCs/>
+        </w:rPr>
+        <w:t xml:space="preserve"> </w:t>
+      </w:r>
+      <w:r>
+        <w:rPr>
+          <w:b/>
+          <w:bCs/>
+        </w:rPr>
+        <w:t>-</w:t>
+      </w:r>
+      <w:proofErr w:type="spellStart"/>
+      <w:r>
+        <w:rPr>
+          <w:b/>
+          <w:bCs/>
+        </w:rPr>
+        <w:t>objmtl</w:t>
+      </w:r>
+      <w:proofErr w:type="spellEnd"/>
+      <w:r>
+        <w:rPr>
+          <w:b/>
+          <w:bCs/>
+        </w:rPr>
+        <w:t xml:space="preserve"> -</w:t>
+      </w:r>
+      <w:proofErr w:type="spellStart"/>
+      <w:r>
+        <w:rPr>
+          <w:b/>
+          <w:bCs/>
+        </w:rPr>
+        <w:t>flipuv</w:t>
+      </w:r>
+      <w:proofErr w:type="spellEnd"/>
     </w:p>
     <w:p>
       <w:pPr>
@@ -372,15 +495,83 @@
         <w:rPr>
           <w:lang w:val="en-US"/>
         </w:rPr>
-        <w:t xml:space="preserve">Output path : </w:t>
-      </w:r>
-      <w:r>
-        <w:rPr>
-          <w:b/>
-          <w:bCs/>
+        <w:t xml:space="preserve">Output </w:t>
+      </w:r>
+      <w:proofErr w:type="gramStart"/>
+      <w:r>
+        <w:rPr>
           <w:lang w:val="en-US"/>
         </w:rPr>
-        <w:t>$inpath$\$inname$.$outext$</w:t>
+        <w:t>path :</w:t>
+      </w:r>
+      <w:proofErr w:type="gramEnd"/>
+      <w:r>
+        <w:rPr>
+          <w:lang w:val="en-US"/>
+        </w:rPr>
+        <w:t xml:space="preserve"> </w:t>
+      </w:r>
+      <w:r>
+        <w:rPr>
+          <w:b/>
+          <w:bCs/>
+          <w:lang w:val="en-US"/>
+        </w:rPr>
+        <w:t>$</w:t>
+      </w:r>
+      <w:proofErr w:type="spellStart"/>
+      <w:r>
+        <w:rPr>
+          <w:b/>
+          <w:bCs/>
+          <w:lang w:val="en-US"/>
+        </w:rPr>
+        <w:t>inpath</w:t>
+      </w:r>
+      <w:proofErr w:type="spellEnd"/>
+      <w:r>
+        <w:rPr>
+          <w:b/>
+          <w:bCs/>
+          <w:lang w:val="en-US"/>
+        </w:rPr>
+        <w:t>$\$</w:t>
+      </w:r>
+      <w:proofErr w:type="spellStart"/>
+      <w:r>
+        <w:rPr>
+          <w:b/>
+          <w:bCs/>
+          <w:lang w:val="en-US"/>
+        </w:rPr>
+        <w:t>inname</w:t>
+      </w:r>
+      <w:proofErr w:type="spellEnd"/>
+      <w:r>
+        <w:rPr>
+          <w:b/>
+          <w:bCs/>
+          <w:lang w:val="en-US"/>
+        </w:rPr>
+        <w:t>$.$</w:t>
+      </w:r>
+      <w:proofErr w:type="spellStart"/>
+      <w:r>
+        <w:rPr>
+          <w:b/>
+          <w:bCs/>
+          <w:lang w:val="en-US"/>
+        </w:rPr>
+        <w:t>outext</w:t>
+      </w:r>
+      <w:proofErr w:type="spellEnd"/>
+      <w:r>
+        <w:rPr>
+          <w:b/>
+          <w:bCs/>
+          <w:lang w:val="en-US"/>
+        </w:rPr>
+        <w:t>$</w:t>
       </w:r>
     </w:p>
     <w:p>
@@ -438,7 +629,15 @@
     </w:p>
     <w:p>
       <w:r>
-        <w:t>Notamment, les fichiers MTL ont pour objectif de renvoyer les fichiers OBJ vers les textures correspondantes, sauf qu’elles étaient au format DDS.</w:t>
+        <w:t xml:space="preserve">Notamment, les fichiers MTL ont pour objectif de renvoyer les fichiers OBJ vers les textures correspondantes, </w:t>
+      </w:r>
+      <w:proofErr w:type="gramStart"/>
+      <w:r>
+        <w:t>sauf qu’elles</w:t>
+      </w:r>
+      <w:proofErr w:type="gramEnd"/>
+      <w:r>
+        <w:t xml:space="preserve"> étaient au format DDS.</w:t>
       </w:r>
     </w:p>
     <w:p>
@@ -477,6 +676,15 @@
     <w:p>
       <w:pPr>
         <w:pStyle w:val="Paragraphedeliste"/>
+        <w:ind w:left="1440"/>
+      </w:pPr>
+      <w:r>
+        <w:t>Idem pour les fichiers images DDS</w:t>
+      </w:r>
+    </w:p>
+    <w:p>
+      <w:pPr>
+        <w:pStyle w:val="Paragraphedeliste"/>
         <w:numPr>
           <w:ilvl w:val="0"/>
           <w:numId w:val="5"/>
@@ -485,6 +693,7 @@
       <w:r>
         <w:t xml:space="preserve">Ouvrez (en mode édition) le fichier Python </w:t>
       </w:r>
+      <w:proofErr w:type="spellStart"/>
       <w:r>
         <w:rPr>
           <w:b/>
@@ -492,6 +701,7 @@
         </w:rPr>
         <w:t>MTL_Changer</w:t>
       </w:r>
+      <w:proofErr w:type="spellEnd"/>
       <w:r>
         <w:t xml:space="preserve"> (avec VS code par exemple)</w:t>
       </w:r>
@@ -507,6 +717,7 @@
       <w:r>
         <w:t xml:space="preserve">Changer la valeur de </w:t>
       </w:r>
+      <w:proofErr w:type="spellStart"/>
       <w:r>
         <w:rPr>
           <w:b/>
@@ -514,6 +725,7 @@
         </w:rPr>
         <w:t>currentFolder</w:t>
       </w:r>
+      <w:proofErr w:type="spellEnd"/>
       <w:r>
         <w:t xml:space="preserve"> par le nom du dossier WAMP </w:t>
       </w:r>
@@ -532,8 +744,13 @@
           <w:numId w:val="5"/>
         </w:numPr>
       </w:pPr>
-      <w:r>
-        <w:t>Executez le fichier Python</w:t>
+      <w:proofErr w:type="spellStart"/>
+      <w:r>
+        <w:t>Executez</w:t>
+      </w:r>
+      <w:proofErr w:type="spellEnd"/>
+      <w:r>
+        <w:t xml:space="preserve"> le fichier Python</w:t>
       </w:r>
     </w:p>
     <w:p>
@@ -569,7 +786,15 @@
       </w:r>
       <w:r>
         <w:tab/>
-        <w:t xml:space="preserve">par des  W*****, pour cela : </w:t>
+        <w:t xml:space="preserve">par </w:t>
+      </w:r>
+      <w:proofErr w:type="gramStart"/>
+      <w:r>
+        <w:t>des  W</w:t>
+      </w:r>
+      <w:proofErr w:type="gramEnd"/>
+      <w:r>
+        <w:t xml:space="preserve">*****, pour cela : </w:t>
       </w:r>
       <w:r>
         <w:rPr>
@@ -590,8 +815,117 @@
           <w:b/>
           <w:bCs/>
         </w:rPr>
-        <w:t xml:space="preserve"> &gt; ren w*.png W*.png</w:t>
-      </w:r>
+        <w:t xml:space="preserve"> &gt; </w:t>
+      </w:r>
+      <w:proofErr w:type="spellStart"/>
+      <w:r>
+        <w:rPr>
+          <w:b/>
+          <w:bCs/>
+        </w:rPr>
+        <w:t>ren</w:t>
+      </w:r>
+      <w:proofErr w:type="spellEnd"/>
+      <w:r>
+        <w:rPr>
+          <w:b/>
+          <w:bCs/>
+        </w:rPr>
+        <w:t xml:space="preserve"> w*.png W*.png</w:t>
+      </w:r>
+    </w:p>
+    <w:p>
+      <w:pPr>
+        <w:rPr>
+          <w:b/>
+          <w:bCs/>
+        </w:rPr>
+      </w:pPr>
+      <w:r>
+        <w:rPr>
+          <w:b/>
+          <w:bCs/>
+        </w:rPr>
+        <w:tab/>
+        <w:t>De même pour les fichiers des maps (s**** S****)</w:t>
+      </w:r>
+    </w:p>
+    <w:p>
+      <w:r>
+        <w:t xml:space="preserve">       4 tier) Pour les fichiers correspondants aux </w:t>
+      </w:r>
+      <w:r>
+        <w:rPr>
+          <w:b/>
+          <w:bCs/>
+        </w:rPr>
+        <w:t>maps</w:t>
+      </w:r>
+      <w:r>
+        <w:t>, le fichier Python doit être complété pour :</w:t>
+      </w:r>
+    </w:p>
+    <w:p>
+      <w:pPr>
+        <w:pStyle w:val="Paragraphedeliste"/>
+        <w:numPr>
+          <w:ilvl w:val="0"/>
+          <w:numId w:val="6"/>
+        </w:numPr>
+      </w:pPr>
+      <w:r>
+        <w:t>Supprimer les textures indésirables (BLOCK,</w:t>
+      </w:r>
+      <w:r>
+        <w:t xml:space="preserve"> </w:t>
+      </w:r>
+      <w:r>
+        <w:t>A</w:t>
+      </w:r>
+      <w:r>
+        <w:t>20103</w:t>
+      </w:r>
+      <w:r>
+        <w:t>, nocamerablock</w:t>
+      </w:r>
+      <w:r>
+        <w:t>02</w:t>
+      </w:r>
+      <w:r>
+        <w:t> </w:t>
+      </w:r>
+      <w:r>
+        <w:t>?)</w:t>
+      </w:r>
+    </w:p>
+    <w:p>
+      <w:pPr>
+        <w:pStyle w:val="Paragraphedeliste"/>
+        <w:numPr>
+          <w:ilvl w:val="0"/>
+          <w:numId w:val="6"/>
+        </w:numPr>
+      </w:pPr>
+      <w:r>
+        <w:t>Supprimer les matériaux correspondant à aucune image : « </w:t>
+      </w:r>
+      <w:proofErr w:type="spellStart"/>
+      <w:r>
+        <w:t>map_Kd</w:t>
+      </w:r>
+      <w:proofErr w:type="spellEnd"/>
+      <w:r>
+        <w:t xml:space="preserve"> _____ »</w:t>
+      </w:r>
+    </w:p>
+    <w:p>
+      <w:pPr>
+        <w:pStyle w:val="Paragraphedeliste"/>
+        <w:numPr>
+          <w:ilvl w:val="0"/>
+          <w:numId w:val="6"/>
+        </w:numPr>
+      </w:pPr>
     </w:p>
     <w:p>
       <w:pPr>
@@ -608,15 +942,145 @@
         </w:numPr>
       </w:pPr>
       <w:r>
-        <w:t>Envoyez votre dossier complet (OBJ, MTL à jour et PNG) sur free.fr avec FileZill</w:t>
+        <w:t xml:space="preserve">Envoyez votre dossier complet (OBJ, MTL à jour et PNG) sur free.fr avec </w:t>
+      </w:r>
+      <w:proofErr w:type="spellStart"/>
+      <w:r>
+        <w:t>FileZill</w:t>
       </w:r>
       <w:r>
         <w:t>a</w:t>
       </w:r>
+      <w:proofErr w:type="spellEnd"/>
     </w:p>
     <w:p/>
     <w:p/>
+    <w:p>
+      <w:pPr>
+        <w:pStyle w:val="Titre2"/>
+      </w:pPr>
+      <w:r>
+        <w:t>Référence des textures du dossier « map » :</w:t>
+      </w:r>
+    </w:p>
     <w:p/>
+    <w:p>
+      <w:pPr>
+        <w:pStyle w:val="Paragraphedeliste"/>
+        <w:numPr>
+          <w:ilvl w:val="0"/>
+          <w:numId w:val="7"/>
+        </w:numPr>
+      </w:pPr>
+      <w:r>
+        <w:t>UA = Bâtiments / Maisons</w:t>
+      </w:r>
+      <w:r>
+        <w:t xml:space="preserve"> (à mettre dans la section bâtiment)</w:t>
+      </w:r>
+    </w:p>
+    <w:p>
+      <w:pPr>
+        <w:pStyle w:val="Paragraphedeliste"/>
+        <w:numPr>
+          <w:ilvl w:val="0"/>
+          <w:numId w:val="7"/>
+        </w:numPr>
+      </w:pPr>
+      <w:r>
+        <w:t>UB = Murs</w:t>
+      </w:r>
+      <w:r>
+        <w:t xml:space="preserve"> / Escaliers</w:t>
+      </w:r>
+    </w:p>
+    <w:p>
+      <w:pPr>
+        <w:pStyle w:val="Paragraphedeliste"/>
+        <w:numPr>
+          <w:ilvl w:val="0"/>
+          <w:numId w:val="7"/>
+        </w:numPr>
+      </w:pPr>
+      <w:r>
+        <w:t xml:space="preserve">UC = Récipient / Containers / </w:t>
+      </w:r>
+      <w:r>
+        <w:t xml:space="preserve">Artilleries / </w:t>
+      </w:r>
+      <w:r>
+        <w:t>Tables / Statuts (bref : autre)</w:t>
+      </w:r>
+    </w:p>
+    <w:p>
+      <w:pPr>
+        <w:pStyle w:val="Paragraphedeliste"/>
+        <w:numPr>
+          <w:ilvl w:val="0"/>
+          <w:numId w:val="7"/>
+        </w:numPr>
+      </w:pPr>
+      <w:r>
+        <w:t>UD = Roches / Cailloux / Crystaux, squelettes</w:t>
+      </w:r>
+      <w:r>
+        <w:t>,</w:t>
+      </w:r>
+      <w:r>
+        <w:t xml:space="preserve"> (+ UD700 les bestioles)</w:t>
+      </w:r>
+    </w:p>
+    <w:p>
+      <w:pPr>
+        <w:pStyle w:val="Paragraphedeliste"/>
+        <w:numPr>
+          <w:ilvl w:val="0"/>
+          <w:numId w:val="7"/>
+        </w:numPr>
+      </w:pPr>
+      <w:r>
+        <w:t>UE</w:t>
+      </w:r>
+      <w:r>
+        <w:t xml:space="preserve"> = Plantes / Végétations</w:t>
+      </w:r>
+    </w:p>
+    <w:p>
+      <w:pPr>
+        <w:pStyle w:val="Paragraphedeliste"/>
+        <w:numPr>
+          <w:ilvl w:val="0"/>
+          <w:numId w:val="7"/>
+        </w:numPr>
+      </w:pPr>
+      <w:r>
+        <w:t>M634</w:t>
+      </w:r>
+      <w:r>
+        <w:t xml:space="preserve"> = Sapin de Noël</w:t>
+      </w:r>
+    </w:p>
+    <w:p>
+      <w:pPr>
+        <w:pStyle w:val="Paragraphedeliste"/>
+        <w:numPr>
+          <w:ilvl w:val="0"/>
+          <w:numId w:val="7"/>
+        </w:numPr>
+      </w:pPr>
+      <w:r>
+        <w:t xml:space="preserve">BLOCK </w:t>
+      </w:r>
+      <w:r>
+        <w:t>+ nocamerablock</w:t>
+      </w:r>
+      <w:r>
+        <w:t>02</w:t>
+      </w:r>
+      <w:r>
+        <w:t xml:space="preserve"> = trucs inutiles</w:t>
+      </w:r>
+    </w:p>
     <w:p/>
     <w:p/>
     <w:sectPr>
@@ -630,7 +1094,7 @@
 </file>
 
 <file path=word/numbering.xml><?xml version="1.0" encoding="utf-8"?>
-<w:numbering xmlns:wpc="http://schemas.microsoft.com/office/word/2010/wordprocessingCanvas" xmlns:cx="http://schemas.microsoft.com/office/drawing/2014/chartex" xmlns:cx1="http://schemas.microsoft.com/office/drawing/2015/9/8/chartex" xmlns:cx2="http://schemas.microsoft.com/office/drawing/2015/10/21/chartex" xmlns:cx3="http://schemas.microsoft.com/office/drawing/2016/5/9/chartex" xmlns:cx4="http://schemas.microsoft.com/office/drawing/2016/5/10/chartex" xmlns:cx5="http://schemas.microsoft.com/office/drawing/2016/5/11/chartex" xmlns:cx6="http://schemas.microsoft.com/office/drawing/2016/5/12/chartex" xmlns:cx7="http://schemas.microsoft.com/office/drawing/2016/5/13/chartex" xmlns:cx8="http://schemas.microsoft.com/office/drawing/2016/5/14/chartex" xmlns:mc="http://schemas.openxmlformats.org/markup-compatibility/2006" xmlns:aink="http://schemas.microsoft.com/office/drawing/2016/ink" xmlns:am3d="http://schemas.microsoft.com/office/drawing/2017/model3d" xmlns:o="urn:schemas-microsoft-com:office:office" xmlns:r="http://schemas.openxmlformats.org/officeDocument/2006/relationships" xmlns:m="http://schemas.openxmlformats.org/officeDocument/2006/math" xmlns:v="urn:schemas-microsoft-com:vml" xmlns:wp14="http://schemas.microsoft.com/office/word/2010/wordprocessingDrawing" xmlns:wp="http://schemas.openxmlformats.org/drawingml/2006/wordprocessingDrawing" xmlns:w10="urn:schemas-microsoft-com:office:word" xmlns:w="http://schemas.openxmlformats.org/wordprocessingml/2006/main" xmlns:w14="http://schemas.microsoft.com/office/word/2010/wordml" xmlns:w15="http://schemas.microsoft.com/office/word/2012/wordml" xmlns:w16cex="http://schemas.microsoft.com/office/word/2018/wordml/cex" xmlns:w16cid="http://schemas.microsoft.com/office/word/2016/wordml/cid" xmlns:w16="http://schemas.microsoft.com/office/word/2018/wordml" xmlns:w16sdtdh="http://schemas.microsoft.com/office/word/2020/wordml/sdtdatahash" xmlns:w16se="http://schemas.microsoft.com/office/word/2015/wordml/symex" xmlns:wpg="http://schemas.microsoft.com/office/word/2010/wordprocessingGroup" xmlns:wpi="http://schemas.microsoft.com/office/word/2010/wordprocessingInk" xmlns:wne="http://schemas.microsoft.com/office/word/2006/wordml" xmlns:wps="http://schemas.microsoft.com/office/word/2010/wordprocessingShape" mc:Ignorable="w14 w15 w16se w16cid w16 w16cex w16sdtdh wp14">
+<w:numbering xmlns:wpc="http://schemas.microsoft.com/office/word/2010/wordprocessingCanvas" xmlns:cx="http://schemas.microsoft.com/office/drawing/2014/chartex" xmlns:cx1="http://schemas.microsoft.com/office/drawing/2015/9/8/chartex" xmlns:cx2="http://schemas.microsoft.com/office/drawing/2015/10/21/chartex" xmlns:cx3="http://schemas.microsoft.com/office/drawing/2016/5/9/chartex" xmlns:cx4="http://schemas.microsoft.com/office/drawing/2016/5/10/chartex" xmlns:cx5="http://schemas.microsoft.com/office/drawing/2016/5/11/chartex" xmlns:cx6="http://schemas.microsoft.com/office/drawing/2016/5/12/chartex" xmlns:cx7="http://schemas.microsoft.com/office/drawing/2016/5/13/chartex" xmlns:cx8="http://schemas.microsoft.com/office/drawing/2016/5/14/chartex" xmlns:mc="http://schemas.openxmlformats.org/markup-compatibility/2006" xmlns:aink="http://schemas.microsoft.com/office/drawing/2016/ink" xmlns:am3d="http://schemas.microsoft.com/office/drawing/2017/model3d" xmlns:o="urn:schemas-microsoft-com:office:office" xmlns:oel="http://schemas.microsoft.com/office/2019/extlst" xmlns:r="http://schemas.openxmlformats.org/officeDocument/2006/relationships" xmlns:m="http://schemas.openxmlformats.org/officeDocument/2006/math" xmlns:v="urn:schemas-microsoft-com:vml" xmlns:wp14="http://schemas.microsoft.com/office/word/2010/wordprocessingDrawing" xmlns:wp="http://schemas.openxmlformats.org/drawingml/2006/wordprocessingDrawing" xmlns:w10="urn:schemas-microsoft-com:office:word" xmlns:w="http://schemas.openxmlformats.org/wordprocessingml/2006/main" xmlns:w14="http://schemas.microsoft.com/office/word/2010/wordml" xmlns:w15="http://schemas.microsoft.com/office/word/2012/wordml" xmlns:w16cex="http://schemas.microsoft.com/office/word/2018/wordml/cex" xmlns:w16cid="http://schemas.microsoft.com/office/word/2016/wordml/cid" xmlns:w16="http://schemas.microsoft.com/office/word/2018/wordml" xmlns:w16sdtdh="http://schemas.microsoft.com/office/word/2020/wordml/sdtdatahash" xmlns:w16se="http://schemas.microsoft.com/office/word/2015/wordml/symex" xmlns:wpg="http://schemas.microsoft.com/office/word/2010/wordprocessingGroup" xmlns:wpi="http://schemas.microsoft.com/office/word/2010/wordprocessingInk" xmlns:wne="http://schemas.microsoft.com/office/word/2006/wordml" xmlns:wps="http://schemas.microsoft.com/office/word/2010/wordprocessingShape" mc:Ignorable="w14 w15 w16se w16cid w16 w16cex w16sdtdh wp14">
   <w:abstractNum w:abstractNumId="0" w15:restartNumberingAfterBreak="0">
     <w:nsid w:val="020A6CAD"/>
     <w:multiLevelType w:val="hybridMultilevel"/>
@@ -899,6 +1363,232 @@
     </w:lvl>
   </w:abstractNum>
   <w:abstractNum w:abstractNumId="3" w15:restartNumberingAfterBreak="0">
+    <w:nsid w:val="394D729E"/>
+    <w:multiLevelType w:val="hybridMultilevel"/>
+    <w:tmpl w:val="B97087C2"/>
+    <w:lvl w:ilvl="0" w:tplc="040C0001">
+      <w:start w:val="1"/>
+      <w:numFmt w:val="bullet"/>
+      <w:lvlText w:val=""/>
+      <w:lvlJc w:val="left"/>
+      <w:pPr>
+        <w:ind w:left="1080" w:hanging="360"/>
+      </w:pPr>
+      <w:rPr>
+        <w:rFonts w:ascii="Symbol" w:hAnsi="Symbol" w:hint="default"/>
+      </w:rPr>
+    </w:lvl>
+    <w:lvl w:ilvl="1" w:tplc="040C0003" w:tentative="1">
+      <w:start w:val="1"/>
+      <w:numFmt w:val="bullet"/>
+      <w:lvlText w:val="o"/>
+      <w:lvlJc w:val="left"/>
+      <w:pPr>
+        <w:ind w:left="1800" w:hanging="360"/>
+      </w:pPr>
+      <w:rPr>
+        <w:rFonts w:ascii="Courier New" w:hAnsi="Courier New" w:cs="Courier New" w:hint="default"/>
+      </w:rPr>
+    </w:lvl>
+    <w:lvl w:ilvl="2" w:tplc="040C0005" w:tentative="1">
+      <w:start w:val="1"/>
+      <w:numFmt w:val="bullet"/>
+      <w:lvlText w:val=""/>
+      <w:lvlJc w:val="left"/>
+      <w:pPr>
+        <w:ind w:left="2520" w:hanging="360"/>
+      </w:pPr>
+      <w:rPr>
+        <w:rFonts w:ascii="Wingdings" w:hAnsi="Wingdings" w:hint="default"/>
+      </w:rPr>
+    </w:lvl>
+    <w:lvl w:ilvl="3" w:tplc="040C0001" w:tentative="1">
+      <w:start w:val="1"/>
+      <w:numFmt w:val="bullet"/>
+      <w:lvlText w:val=""/>
+      <w:lvlJc w:val="left"/>
+      <w:pPr>
+        <w:ind w:left="3240" w:hanging="360"/>
+      </w:pPr>
+      <w:rPr>
+        <w:rFonts w:ascii="Symbol" w:hAnsi="Symbol" w:hint="default"/>
+      </w:rPr>
+    </w:lvl>
+    <w:lvl w:ilvl="4" w:tplc="040C0003" w:tentative="1">
+      <w:start w:val="1"/>
+      <w:numFmt w:val="bullet"/>
+      <w:lvlText w:val="o"/>
+      <w:lvlJc w:val="left"/>
+      <w:pPr>
+        <w:ind w:left="3960" w:hanging="360"/>
+      </w:pPr>
+      <w:rPr>
+        <w:rFonts w:ascii="Courier New" w:hAnsi="Courier New" w:cs="Courier New" w:hint="default"/>
+      </w:rPr>
+    </w:lvl>
+    <w:lvl w:ilvl="5" w:tplc="040C0005" w:tentative="1">
+      <w:start w:val="1"/>
+      <w:numFmt w:val="bullet"/>
+      <w:lvlText w:val=""/>
+      <w:lvlJc w:val="left"/>
+      <w:pPr>
+        <w:ind w:left="4680" w:hanging="360"/>
+      </w:pPr>
+      <w:rPr>
+        <w:rFonts w:ascii="Wingdings" w:hAnsi="Wingdings" w:hint="default"/>
+      </w:rPr>
+    </w:lvl>
+    <w:lvl w:ilvl="6" w:tplc="040C0001" w:tentative="1">
+      <w:start w:val="1"/>
+      <w:numFmt w:val="bullet"/>
+      <w:lvlText w:val=""/>
+      <w:lvlJc w:val="left"/>
+      <w:pPr>
+        <w:ind w:left="5400" w:hanging="360"/>
+      </w:pPr>
+      <w:rPr>
+        <w:rFonts w:ascii="Symbol" w:hAnsi="Symbol" w:hint="default"/>
+      </w:rPr>
+    </w:lvl>
+    <w:lvl w:ilvl="7" w:tplc="040C0003" w:tentative="1">
+      <w:start w:val="1"/>
+      <w:numFmt w:val="bullet"/>
+      <w:lvlText w:val="o"/>
+      <w:lvlJc w:val="left"/>
+      <w:pPr>
+        <w:ind w:left="6120" w:hanging="360"/>
+      </w:pPr>
+      <w:rPr>
+        <w:rFonts w:ascii="Courier New" w:hAnsi="Courier New" w:cs="Courier New" w:hint="default"/>
+      </w:rPr>
+    </w:lvl>
+    <w:lvl w:ilvl="8" w:tplc="040C0005" w:tentative="1">
+      <w:start w:val="1"/>
+      <w:numFmt w:val="bullet"/>
+      <w:lvlText w:val=""/>
+      <w:lvlJc w:val="left"/>
+      <w:pPr>
+        <w:ind w:left="6840" w:hanging="360"/>
+      </w:pPr>
+      <w:rPr>
+        <w:rFonts w:ascii="Wingdings" w:hAnsi="Wingdings" w:hint="default"/>
+      </w:rPr>
+    </w:lvl>
+  </w:abstractNum>
+  <w:abstractNum w:abstractNumId="4" w15:restartNumberingAfterBreak="0">
+    <w:nsid w:val="4AB13E2A"/>
+    <w:multiLevelType w:val="hybridMultilevel"/>
+    <w:tmpl w:val="45869B42"/>
+    <w:lvl w:ilvl="0" w:tplc="040C0001">
+      <w:start w:val="1"/>
+      <w:numFmt w:val="bullet"/>
+      <w:lvlText w:val=""/>
+      <w:lvlJc w:val="left"/>
+      <w:pPr>
+        <w:ind w:left="720" w:hanging="360"/>
+      </w:pPr>
+      <w:rPr>
+        <w:rFonts w:ascii="Symbol" w:hAnsi="Symbol" w:hint="default"/>
+      </w:rPr>
+    </w:lvl>
+    <w:lvl w:ilvl="1" w:tplc="040C0003" w:tentative="1">
+      <w:start w:val="1"/>
+      <w:numFmt w:val="bullet"/>
+      <w:lvlText w:val="o"/>
+      <w:lvlJc w:val="left"/>
+      <w:pPr>
+        <w:ind w:left="1440" w:hanging="360"/>
+      </w:pPr>
+      <w:rPr>
+        <w:rFonts w:ascii="Courier New" w:hAnsi="Courier New" w:cs="Courier New" w:hint="default"/>
+      </w:rPr>
+    </w:lvl>
+    <w:lvl w:ilvl="2" w:tplc="040C0005" w:tentative="1">
+      <w:start w:val="1"/>
+      <w:numFmt w:val="bullet"/>
+      <w:lvlText w:val=""/>
+      <w:lvlJc w:val="left"/>
+      <w:pPr>
+        <w:ind w:left="2160" w:hanging="360"/>
+      </w:pPr>
+      <w:rPr>
+        <w:rFonts w:ascii="Wingdings" w:hAnsi="Wingdings" w:hint="default"/>
+      </w:rPr>
+    </w:lvl>
+    <w:lvl w:ilvl="3" w:tplc="040C0001" w:tentative="1">
+      <w:start w:val="1"/>
+      <w:numFmt w:val="bullet"/>
+      <w:lvlText w:val=""/>
+      <w:lvlJc w:val="left"/>
+      <w:pPr>
+        <w:ind w:left="2880" w:hanging="360"/>
+      </w:pPr>
+      <w:rPr>
+        <w:rFonts w:ascii="Symbol" w:hAnsi="Symbol" w:hint="default"/>
+      </w:rPr>
+    </w:lvl>
+    <w:lvl w:ilvl="4" w:tplc="040C0003" w:tentative="1">
+      <w:start w:val="1"/>
+      <w:numFmt w:val="bullet"/>
+      <w:lvlText w:val="o"/>
+      <w:lvlJc w:val="left"/>
+      <w:pPr>
+        <w:ind w:left="3600" w:hanging="360"/>
+      </w:pPr>
+      <w:rPr>
+        <w:rFonts w:ascii="Courier New" w:hAnsi="Courier New" w:cs="Courier New" w:hint="default"/>
+      </w:rPr>
+    </w:lvl>
+    <w:lvl w:ilvl="5" w:tplc="040C0005" w:tentative="1">
+      <w:start w:val="1"/>
+      <w:numFmt w:val="bullet"/>
+      <w:lvlText w:val=""/>
+      <w:lvlJc w:val="left"/>
+      <w:pPr>
+        <w:ind w:left="4320" w:hanging="360"/>
+      </w:pPr>
+      <w:rPr>
+        <w:rFonts w:ascii="Wingdings" w:hAnsi="Wingdings" w:hint="default"/>
+      </w:rPr>
+    </w:lvl>
+    <w:lvl w:ilvl="6" w:tplc="040C0001" w:tentative="1">
+      <w:start w:val="1"/>
+      <w:numFmt w:val="bullet"/>
+      <w:lvlText w:val=""/>
+      <w:lvlJc w:val="left"/>
+      <w:pPr>
+        <w:ind w:left="5040" w:hanging="360"/>
+      </w:pPr>
+      <w:rPr>
+        <w:rFonts w:ascii="Symbol" w:hAnsi="Symbol" w:hint="default"/>
+      </w:rPr>
+    </w:lvl>
+    <w:lvl w:ilvl="7" w:tplc="040C0003" w:tentative="1">
+      <w:start w:val="1"/>
+      <w:numFmt w:val="bullet"/>
+      <w:lvlText w:val="o"/>
+      <w:lvlJc w:val="left"/>
+      <w:pPr>
+        <w:ind w:left="5760" w:hanging="360"/>
+      </w:pPr>
+      <w:rPr>
+        <w:rFonts w:ascii="Courier New" w:hAnsi="Courier New" w:cs="Courier New" w:hint="default"/>
+      </w:rPr>
+    </w:lvl>
+    <w:lvl w:ilvl="8" w:tplc="040C0005" w:tentative="1">
+      <w:start w:val="1"/>
+      <w:numFmt w:val="bullet"/>
+      <w:lvlText w:val=""/>
+      <w:lvlJc w:val="left"/>
+      <w:pPr>
+        <w:ind w:left="6480" w:hanging="360"/>
+      </w:pPr>
+      <w:rPr>
+        <w:rFonts w:ascii="Wingdings" w:hAnsi="Wingdings" w:hint="default"/>
+      </w:rPr>
+    </w:lvl>
+  </w:abstractNum>
+  <w:abstractNum w:abstractNumId="5" w15:restartNumberingAfterBreak="0">
     <w:nsid w:val="79074D70"/>
     <w:multiLevelType w:val="hybridMultilevel"/>
     <w:tmpl w:val="6FFEC24A"/>
@@ -987,7 +1677,7 @@
       </w:pPr>
     </w:lvl>
   </w:abstractNum>
-  <w:abstractNum w:abstractNumId="4" w15:restartNumberingAfterBreak="0">
+  <w:abstractNum w:abstractNumId="6" w15:restartNumberingAfterBreak="0">
     <w:nsid w:val="7E7E0CB6"/>
     <w:multiLevelType w:val="hybridMultilevel"/>
     <w:tmpl w:val="383816D2"/>
@@ -1077,10 +1767,10 @@
     </w:lvl>
   </w:abstractNum>
   <w:num w:numId="1" w16cid:durableId="915163644">
-    <w:abstractNumId w:val="4"/>
+    <w:abstractNumId w:val="6"/>
   </w:num>
   <w:num w:numId="2" w16cid:durableId="1449086414">
-    <w:abstractNumId w:val="3"/>
+    <w:abstractNumId w:val="5"/>
   </w:num>
   <w:num w:numId="3" w16cid:durableId="641079220">
     <w:abstractNumId w:val="0"/>
@@ -1090,6 +1780,12 @@
   </w:num>
   <w:num w:numId="5" w16cid:durableId="1274243816">
     <w:abstractNumId w:val="2"/>
+  </w:num>
+  <w:num w:numId="6" w16cid:durableId="608968146">
+    <w:abstractNumId w:val="3"/>
+  </w:num>
+  <w:num w:numId="7" w16cid:durableId="1237276395">
+    <w:abstractNumId w:val="4"/>
   </w:num>
 </w:numbering>
 </file>
@@ -1520,7 +2216,6 @@
     <w:next w:val="Normal"/>
     <w:link w:val="Titre2Car"/>
     <w:uiPriority w:val="9"/>
-    <w:semiHidden/>
     <w:unhideWhenUsed/>
     <w:qFormat/>
     <w:rsid w:val="00E73C75"/>
@@ -1593,7 +2288,6 @@
     <w:basedOn w:val="Policepardfaut"/>
     <w:link w:val="Titre2"/>
     <w:uiPriority w:val="9"/>
-    <w:semiHidden/>
     <w:rsid w:val="00E73C75"/>
     <w:rPr>
       <w:rFonts w:asciiTheme="majorHAnsi" w:eastAsiaTheme="majorEastAsia" w:hAnsiTheme="majorHAnsi" w:cstheme="majorBidi"/>

</xml_diff>

<commit_message>
Add all buildings in 3D
Add all UA buildings + update camera position
+ Update location of the 3D designs menu (directly to the 3D page)
+ Minor fixes :
- Add TXT about steps to optimize 3D rendering
- Remove materials.preload() pour prevent some lags
- 3D Canvas now responsive to current window width and not screen width
</commit_message>
<xml_diff>
--- a/Tools/Mode opératoire - Data Extract.docx
+++ b/Tools/Mode opératoire - Data Extract.docx
@@ -27,13 +27,8 @@
         </w:numPr>
       </w:pPr>
       <w:r>
-        <w:t xml:space="preserve">Quick BMS – </w:t>
-      </w:r>
-      <w:proofErr w:type="spellStart"/>
-      <w:r>
-        <w:t>aeriagames.bms</w:t>
-      </w:r>
-      <w:proofErr w:type="spellEnd"/>
+        <w:t>Quick BMS – aeriagames.bms</w:t>
+      </w:r>
     </w:p>
     <w:p/>
     <w:p>
@@ -45,15 +40,7 @@
         </w:numPr>
       </w:pPr>
       <w:r>
-        <w:t xml:space="preserve">Ouvrez l’outil </w:t>
-      </w:r>
-      <w:proofErr w:type="spellStart"/>
-      <w:r>
-        <w:t>QuickBMS</w:t>
-      </w:r>
-      <w:proofErr w:type="spellEnd"/>
-      <w:r>
-        <w:t xml:space="preserve"> dans son archive.</w:t>
+        <w:t>Ouvrez l’outil QuickBMS dans son archive.</w:t>
       </w:r>
     </w:p>
     <w:p>
@@ -65,21 +52,8 @@
         </w:numPr>
       </w:pPr>
       <w:r>
-        <w:t xml:space="preserve">Il vous demandera un fichier </w:t>
-      </w:r>
-      <w:proofErr w:type="spellStart"/>
-      <w:r>
-        <w:t>bms</w:t>
-      </w:r>
-      <w:proofErr w:type="spellEnd"/>
-      <w:r>
-        <w:t xml:space="preserve">, allez chercher </w:t>
-      </w:r>
-      <w:proofErr w:type="spellStart"/>
-      <w:r>
-        <w:t>aeriagames.bms</w:t>
-      </w:r>
-      <w:proofErr w:type="spellEnd"/>
+        <w:t>Il vous demandera un fichier bms, allez chercher aeriagames.bms</w:t>
+      </w:r>
     </w:p>
     <w:p>
       <w:pPr>
@@ -96,24 +70,11 @@
         <w:t>un</w:t>
       </w:r>
       <w:r>
-        <w:t xml:space="preserve"> fichier PKG, aller dans le dossier « </w:t>
-      </w:r>
-      <w:proofErr w:type="spellStart"/>
-      <w:r>
-        <w:t>pkg</w:t>
-      </w:r>
-      <w:proofErr w:type="spellEnd"/>
-      <w:r>
-        <w:t xml:space="preserve"> » du répertoire d’Eden Eternal, une fois dedans, </w:t>
-      </w:r>
-      <w:r>
-        <w:t>sélectionnez « </w:t>
-      </w:r>
-      <w:proofErr w:type="spellStart"/>
-      <w:r>
-        <w:t>pkg.idx</w:t>
-      </w:r>
-      <w:proofErr w:type="spellEnd"/>
+        <w:t xml:space="preserve"> fichier PKG, aller dans le dossier « pkg » du répertoire d’Eden Eternal, une fois dedans, </w:t>
+      </w:r>
+      <w:r>
+        <w:t>sélectionnez « pkg.idx</w:t>
+      </w:r>
       <w:r>
         <w:t> »</w:t>
       </w:r>
@@ -162,15 +123,28 @@
         </w:numPr>
       </w:pPr>
       <w:r>
-        <w:t xml:space="preserve">Convertir les images DDS en PNG : </w:t>
-      </w:r>
-      <w:proofErr w:type="spellStart"/>
+        <w:t>Convertir les images DDS en PNG : XnConvert</w:t>
+      </w:r>
+    </w:p>
+    <w:p/>
+    <w:p>
+      <w:pPr>
+        <w:pStyle w:val="Paragraphedeliste"/>
+        <w:numPr>
+          <w:ilvl w:val="0"/>
+          <w:numId w:val="3"/>
+        </w:numPr>
+      </w:pPr>
+      <w:r>
+        <w:t xml:space="preserve">Ouvrir </w:t>
+      </w:r>
+      <w:r>
+        <w:t xml:space="preserve">le logiciel </w:t>
+      </w:r>
       <w:r>
         <w:t>XnConvert</w:t>
       </w:r>
-      <w:proofErr w:type="spellEnd"/>
-    </w:p>
-    <w:p/>
+    </w:p>
     <w:p>
       <w:pPr>
         <w:pStyle w:val="Paragraphedeliste"/>
@@ -180,16 +154,17 @@
         </w:numPr>
       </w:pPr>
       <w:r>
-        <w:t xml:space="preserve">Ouvrir </w:t>
-      </w:r>
-      <w:r>
-        <w:t xml:space="preserve">le logiciel </w:t>
-      </w:r>
-      <w:proofErr w:type="spellStart"/>
-      <w:r>
-        <w:t>XnConvert</w:t>
-      </w:r>
-      <w:proofErr w:type="spellEnd"/>
+        <w:t>Dans Source, cliquez sur Ajouter dossier… et choisissez votre dossier</w:t>
+      </w:r>
+    </w:p>
+    <w:p>
+      <w:pPr>
+        <w:pStyle w:val="Paragraphedeliste"/>
+        <w:ind w:left="1440"/>
+      </w:pPr>
+      <w:r>
+        <w:t>Absolument toutes les images (jpg, dds, …) seront convertis en PNG</w:t>
+      </w:r>
     </w:p>
     <w:p>
       <w:pPr>
@@ -200,32 +175,16 @@
         </w:numPr>
       </w:pPr>
       <w:r>
-        <w:t>Dans Source, cliquez sur Ajouter dossier… et choisissez votre dossier</w:t>
-      </w:r>
-    </w:p>
-    <w:p>
-      <w:pPr>
-        <w:pStyle w:val="Paragraphedeliste"/>
-        <w:ind w:left="1440"/>
-      </w:pPr>
-      <w:r>
-        <w:t xml:space="preserve">Absolument toutes les images (jpg, </w:t>
-      </w:r>
-      <w:proofErr w:type="spellStart"/>
-      <w:r>
-        <w:t>dds</w:t>
-      </w:r>
-      <w:proofErr w:type="spellEnd"/>
-      <w:r>
-        <w:t xml:space="preserve">, …) seront </w:t>
-      </w:r>
-      <w:proofErr w:type="gramStart"/>
-      <w:r>
-        <w:t>convertis</w:t>
-      </w:r>
-      <w:proofErr w:type="gramEnd"/>
-      <w:r>
-        <w:t xml:space="preserve"> en PNG</w:t>
+        <w:t>Dans Sortie, dans le texte dossier, écrivez la destination ou sélectionnez-la « … »</w:t>
+      </w:r>
+    </w:p>
+    <w:p>
+      <w:pPr>
+        <w:pStyle w:val="Paragraphedeliste"/>
+        <w:ind w:left="1416"/>
+      </w:pPr>
+      <w:r>
+        <w:t>Pensez dans la zone « Format » juste à droite à sélectionner PNG</w:t>
       </w:r>
     </w:p>
     <w:p>
@@ -237,33 +196,7 @@
         </w:numPr>
       </w:pPr>
       <w:r>
-        <w:t>Dans Sortie, dans le texte dossier, écrivez la destination ou sélectionnez-la « … »</w:t>
-      </w:r>
-    </w:p>
-    <w:p>
-      <w:pPr>
-        <w:pStyle w:val="Paragraphedeliste"/>
-        <w:ind w:left="1416"/>
-      </w:pPr>
-      <w:r>
-        <w:t>Pensez dans la zone « Format » juste à droite à sélectionner PNG</w:t>
-      </w:r>
-    </w:p>
-    <w:p>
-      <w:pPr>
-        <w:pStyle w:val="Paragraphedeliste"/>
-        <w:numPr>
-          <w:ilvl w:val="0"/>
-          <w:numId w:val="3"/>
-        </w:numPr>
-      </w:pPr>
-      <w:proofErr w:type="gramStart"/>
-      <w:r>
-        <w:t>Cliquez en</w:t>
-      </w:r>
-      <w:proofErr w:type="gramEnd"/>
-      <w:r>
-        <w:t xml:space="preserve"> bas à droite sur Convertir</w:t>
+        <w:t>Cliquez en bas à droite sur Convertir</w:t>
       </w:r>
     </w:p>
     <w:p>
@@ -329,23 +262,7 @@
         </w:numPr>
       </w:pPr>
       <w:r>
-        <w:t xml:space="preserve">Ouvrir l’archive </w:t>
-      </w:r>
-      <w:proofErr w:type="spellStart"/>
-      <w:r>
-        <w:t>Noesis</w:t>
-      </w:r>
-      <w:proofErr w:type="spellEnd"/>
-      <w:r>
-        <w:t xml:space="preserve"> et l’</w:t>
-      </w:r>
-      <w:proofErr w:type="spellStart"/>
-      <w:r>
-        <w:t>executeur</w:t>
-      </w:r>
-      <w:proofErr w:type="spellEnd"/>
-      <w:r>
-        <w:t xml:space="preserve"> Noesis64.exe</w:t>
+        <w:t>Ouvrir l’archive Noesis et l’executeur Noesis64.exe</w:t>
       </w:r>
     </w:p>
     <w:p>
@@ -404,7 +321,6 @@
         <w:tab/>
         <w:t xml:space="preserve">Output extension : </w:t>
       </w:r>
-      <w:proofErr w:type="spellStart"/>
       <w:r>
         <w:rPr>
           <w:b/>
@@ -412,7 +328,6 @@
         </w:rPr>
         <w:t>obj</w:t>
       </w:r>
-      <w:proofErr w:type="spellEnd"/>
     </w:p>
     <w:p>
       <w:pPr>
@@ -422,21 +337,8 @@
           <w:numId w:val="4"/>
         </w:numPr>
       </w:pPr>
-      <w:proofErr w:type="spellStart"/>
-      <w:r>
-        <w:t>Additional</w:t>
-      </w:r>
-      <w:proofErr w:type="spellEnd"/>
-      <w:r>
-        <w:t xml:space="preserve"> </w:t>
-      </w:r>
-      <w:proofErr w:type="spellStart"/>
-      <w:r>
-        <w:t>parameters</w:t>
-      </w:r>
-      <w:proofErr w:type="spellEnd"/>
-      <w:r>
-        <w:t> :</w:t>
+      <w:r>
+        <w:t>Additional parameters :</w:t>
       </w:r>
       <w:r>
         <w:rPr>
@@ -450,33 +352,8 @@
           <w:b/>
           <w:bCs/>
         </w:rPr>
-        <w:t>-</w:t>
-      </w:r>
-      <w:proofErr w:type="spellStart"/>
-      <w:r>
-        <w:rPr>
-          <w:b/>
-          <w:bCs/>
-        </w:rPr>
-        <w:t>objmtl</w:t>
-      </w:r>
-      <w:proofErr w:type="spellEnd"/>
-      <w:r>
-        <w:rPr>
-          <w:b/>
-          <w:bCs/>
-        </w:rPr>
-        <w:t xml:space="preserve"> -</w:t>
-      </w:r>
-      <w:proofErr w:type="spellStart"/>
-      <w:r>
-        <w:rPr>
-          <w:b/>
-          <w:bCs/>
-        </w:rPr>
-        <w:t>flipuv</w:t>
-      </w:r>
-      <w:proofErr w:type="spellEnd"/>
+        <w:t>-objmtl -flipuv</w:t>
+      </w:r>
     </w:p>
     <w:p>
       <w:pPr>
@@ -495,21 +372,7 @@
         <w:rPr>
           <w:lang w:val="en-US"/>
         </w:rPr>
-        <w:t xml:space="preserve">Output </w:t>
-      </w:r>
-      <w:proofErr w:type="gramStart"/>
-      <w:r>
-        <w:rPr>
-          <w:lang w:val="en-US"/>
-        </w:rPr>
-        <w:t>path :</w:t>
-      </w:r>
-      <w:proofErr w:type="gramEnd"/>
-      <w:r>
-        <w:rPr>
-          <w:lang w:val="en-US"/>
-        </w:rPr>
-        <w:t xml:space="preserve"> </w:t>
+        <w:t xml:space="preserve">Output path : </w:t>
       </w:r>
       <w:r>
         <w:rPr>
@@ -517,61 +380,7 @@
           <w:bCs/>
           <w:lang w:val="en-US"/>
         </w:rPr>
-        <w:t>$</w:t>
-      </w:r>
-      <w:proofErr w:type="spellStart"/>
-      <w:r>
-        <w:rPr>
-          <w:b/>
-          <w:bCs/>
-          <w:lang w:val="en-US"/>
-        </w:rPr>
-        <w:t>inpath</w:t>
-      </w:r>
-      <w:proofErr w:type="spellEnd"/>
-      <w:r>
-        <w:rPr>
-          <w:b/>
-          <w:bCs/>
-          <w:lang w:val="en-US"/>
-        </w:rPr>
-        <w:t>$\$</w:t>
-      </w:r>
-      <w:proofErr w:type="spellStart"/>
-      <w:r>
-        <w:rPr>
-          <w:b/>
-          <w:bCs/>
-          <w:lang w:val="en-US"/>
-        </w:rPr>
-        <w:t>inname</w:t>
-      </w:r>
-      <w:proofErr w:type="spellEnd"/>
-      <w:r>
-        <w:rPr>
-          <w:b/>
-          <w:bCs/>
-          <w:lang w:val="en-US"/>
-        </w:rPr>
-        <w:t>$.$</w:t>
-      </w:r>
-      <w:proofErr w:type="spellStart"/>
-      <w:r>
-        <w:rPr>
-          <w:b/>
-          <w:bCs/>
-          <w:lang w:val="en-US"/>
-        </w:rPr>
-        <w:t>outext</w:t>
-      </w:r>
-      <w:proofErr w:type="spellEnd"/>
-      <w:r>
-        <w:rPr>
-          <w:b/>
-          <w:bCs/>
-          <w:lang w:val="en-US"/>
-        </w:rPr>
-        <w:t>$</w:t>
+        <w:t>$inpath$\$inname$.$outext$</w:t>
       </w:r>
     </w:p>
     <w:p>
@@ -629,15 +438,7 @@
     </w:p>
     <w:p>
       <w:r>
-        <w:t xml:space="preserve">Notamment, les fichiers MTL ont pour objectif de renvoyer les fichiers OBJ vers les textures correspondantes, </w:t>
-      </w:r>
-      <w:proofErr w:type="gramStart"/>
-      <w:r>
-        <w:t>sauf qu’elles</w:t>
-      </w:r>
-      <w:proofErr w:type="gramEnd"/>
-      <w:r>
-        <w:t xml:space="preserve"> étaient au format DDS.</w:t>
+        <w:t>Notamment, les fichiers MTL ont pour objectif de renvoyer les fichiers OBJ vers les textures correspondantes, sauf qu’elles étaient au format DDS.</w:t>
       </w:r>
     </w:p>
     <w:p>
@@ -693,7 +494,6 @@
       <w:r>
         <w:t xml:space="preserve">Ouvrez (en mode édition) le fichier Python </w:t>
       </w:r>
-      <w:proofErr w:type="spellStart"/>
       <w:r>
         <w:rPr>
           <w:b/>
@@ -701,7 +501,6 @@
         </w:rPr>
         <w:t>MTL_Changer</w:t>
       </w:r>
-      <w:proofErr w:type="spellEnd"/>
       <w:r>
         <w:t xml:space="preserve"> (avec VS code par exemple)</w:t>
       </w:r>
@@ -717,7 +516,6 @@
       <w:r>
         <w:t xml:space="preserve">Changer la valeur de </w:t>
       </w:r>
-      <w:proofErr w:type="spellStart"/>
       <w:r>
         <w:rPr>
           <w:b/>
@@ -725,7 +523,6 @@
         </w:rPr>
         <w:t>currentFolder</w:t>
       </w:r>
-      <w:proofErr w:type="spellEnd"/>
       <w:r>
         <w:t xml:space="preserve"> par le nom du dossier WAMP </w:t>
       </w:r>
@@ -744,13 +541,8 @@
           <w:numId w:val="5"/>
         </w:numPr>
       </w:pPr>
-      <w:proofErr w:type="spellStart"/>
-      <w:r>
-        <w:t>Executez</w:t>
-      </w:r>
-      <w:proofErr w:type="spellEnd"/>
-      <w:r>
-        <w:t xml:space="preserve"> le fichier Python</w:t>
+      <w:r>
+        <w:t>Executez le fichier Python</w:t>
       </w:r>
     </w:p>
     <w:p>
@@ -786,15 +578,7 @@
       </w:r>
       <w:r>
         <w:tab/>
-        <w:t xml:space="preserve">par </w:t>
-      </w:r>
-      <w:proofErr w:type="gramStart"/>
-      <w:r>
-        <w:t>des  W</w:t>
-      </w:r>
-      <w:proofErr w:type="gramEnd"/>
-      <w:r>
-        <w:t xml:space="preserve">*****, pour cela : </w:t>
+        <w:t xml:space="preserve">par des  W*****, pour cela : </w:t>
       </w:r>
       <w:r>
         <w:rPr>
@@ -815,23 +599,7 @@
           <w:b/>
           <w:bCs/>
         </w:rPr>
-        <w:t xml:space="preserve"> &gt; </w:t>
-      </w:r>
-      <w:proofErr w:type="spellStart"/>
-      <w:r>
-        <w:rPr>
-          <w:b/>
-          <w:bCs/>
-        </w:rPr>
-        <w:t>ren</w:t>
-      </w:r>
-      <w:proofErr w:type="spellEnd"/>
-      <w:r>
-        <w:rPr>
-          <w:b/>
-          <w:bCs/>
-        </w:rPr>
-        <w:t xml:space="preserve"> w*.png W*.png</w:t>
+        <w:t xml:space="preserve"> &gt; ren w*.png W*.png</w:t>
       </w:r>
     </w:p>
     <w:p>
@@ -907,15 +675,7 @@
         </w:numPr>
       </w:pPr>
       <w:r>
-        <w:t>Supprimer les matériaux correspondant à aucune image : « </w:t>
-      </w:r>
-      <w:proofErr w:type="spellStart"/>
-      <w:r>
-        <w:t>map_Kd</w:t>
-      </w:r>
-      <w:proofErr w:type="spellEnd"/>
-      <w:r>
-        <w:t xml:space="preserve"> _____ »</w:t>
+        <w:t>Supprimer les matériaux correspondant à aucune image : « map_Kd _____ »</w:t>
       </w:r>
     </w:p>
     <w:p>
@@ -942,16 +702,11 @@
         </w:numPr>
       </w:pPr>
       <w:r>
-        <w:t xml:space="preserve">Envoyez votre dossier complet (OBJ, MTL à jour et PNG) sur free.fr avec </w:t>
-      </w:r>
-      <w:proofErr w:type="spellStart"/>
-      <w:r>
-        <w:t>FileZill</w:t>
+        <w:t>Envoyez votre dossier complet (OBJ, MTL à jour et PNG) sur free.fr avec FileZill</w:t>
       </w:r>
       <w:r>
         <w:t>a</w:t>
       </w:r>
-      <w:proofErr w:type="spellEnd"/>
     </w:p>
     <w:p/>
     <w:p/>
@@ -976,7 +731,28 @@
         <w:t>UA = Bâtiments / Maisons</w:t>
       </w:r>
       <w:r>
-        <w:t xml:space="preserve"> (à mettre dans la section bâtiment)</w:t>
+        <w:t xml:space="preserve"> (à mettre dans la section bâtiment</w:t>
+      </w:r>
+      <w:r>
+        <w:t xml:space="preserve"> « house »</w:t>
+      </w:r>
+      <w:r>
+        <w:t>)</w:t>
+      </w:r>
+    </w:p>
+    <w:p>
+      <w:pPr>
+        <w:pStyle w:val="Paragraphedeliste"/>
+        <w:numPr>
+          <w:ilvl w:val="1"/>
+          <w:numId w:val="7"/>
+        </w:numPr>
+      </w:pPr>
+      <w:r>
+        <w:t>Les textures dans « house » qui s’appelle « H », ex : H0002, ne sont que des dupliqués de quelques textures UA</w:t>
+      </w:r>
+      <w:r>
+        <w:t>, elles peuvent donc être supprimées</w:t>
       </w:r>
     </w:p>
     <w:p>
@@ -1491,7 +1267,7 @@
         <w:rFonts w:ascii="Symbol" w:hAnsi="Symbol" w:hint="default"/>
       </w:rPr>
     </w:lvl>
-    <w:lvl w:ilvl="1" w:tplc="040C0003" w:tentative="1">
+    <w:lvl w:ilvl="1" w:tplc="040C0003">
       <w:start w:val="1"/>
       <w:numFmt w:val="bullet"/>
       <w:lvlText w:val="o"/>

</xml_diff>

<commit_message>
Finish Generic Enemies, add content
New pictures, new enemies
Add 10 alpaca cards + 10 mounts, rename component category

Finish Generic Enemies with heal/magic classes. Handle damage buff correctly (next damage, damage for x turns)
</commit_message>
<xml_diff>
--- a/Tools/Mode opératoire - Data Extract.docx
+++ b/Tools/Mode opératoire - Data Extract.docx
@@ -1,6 +1,6 @@
 
 <file path=word/document.xml><?xml version="1.0" encoding="utf-8"?>
-<w:document xmlns:wpc="http://schemas.microsoft.com/office/word/2010/wordprocessingCanvas" xmlns:cx="http://schemas.microsoft.com/office/drawing/2014/chartex" xmlns:cx1="http://schemas.microsoft.com/office/drawing/2015/9/8/chartex" xmlns:cx2="http://schemas.microsoft.com/office/drawing/2015/10/21/chartex" xmlns:cx3="http://schemas.microsoft.com/office/drawing/2016/5/9/chartex" xmlns:cx4="http://schemas.microsoft.com/office/drawing/2016/5/10/chartex" xmlns:cx5="http://schemas.microsoft.com/office/drawing/2016/5/11/chartex" xmlns:cx6="http://schemas.microsoft.com/office/drawing/2016/5/12/chartex" xmlns:cx7="http://schemas.microsoft.com/office/drawing/2016/5/13/chartex" xmlns:cx8="http://schemas.microsoft.com/office/drawing/2016/5/14/chartex" xmlns:mc="http://schemas.openxmlformats.org/markup-compatibility/2006" xmlns:aink="http://schemas.microsoft.com/office/drawing/2016/ink" xmlns:am3d="http://schemas.microsoft.com/office/drawing/2017/model3d" xmlns:o="urn:schemas-microsoft-com:office:office" xmlns:oel="http://schemas.microsoft.com/office/2019/extlst" xmlns:r="http://schemas.openxmlformats.org/officeDocument/2006/relationships" xmlns:m="http://schemas.openxmlformats.org/officeDocument/2006/math" xmlns:v="urn:schemas-microsoft-com:vml" xmlns:wp14="http://schemas.microsoft.com/office/word/2010/wordprocessingDrawing" xmlns:wp="http://schemas.openxmlformats.org/drawingml/2006/wordprocessingDrawing" xmlns:w10="urn:schemas-microsoft-com:office:word" xmlns:w="http://schemas.openxmlformats.org/wordprocessingml/2006/main" xmlns:w14="http://schemas.microsoft.com/office/word/2010/wordml" xmlns:w15="http://schemas.microsoft.com/office/word/2012/wordml" xmlns:w16cex="http://schemas.microsoft.com/office/word/2018/wordml/cex" xmlns:w16cid="http://schemas.microsoft.com/office/word/2016/wordml/cid" xmlns:w16="http://schemas.microsoft.com/office/word/2018/wordml" xmlns:w16sdtdh="http://schemas.microsoft.com/office/word/2020/wordml/sdtdatahash" xmlns:w16se="http://schemas.microsoft.com/office/word/2015/wordml/symex" xmlns:wpg="http://schemas.microsoft.com/office/word/2010/wordprocessingGroup" xmlns:wpi="http://schemas.microsoft.com/office/word/2010/wordprocessingInk" xmlns:wne="http://schemas.microsoft.com/office/word/2006/wordml" xmlns:wps="http://schemas.microsoft.com/office/word/2010/wordprocessingShape" mc:Ignorable="w14 w15 w16se w16cid w16 w16cex w16sdtdh wp14">
+<w:document xmlns:wpc="http://schemas.microsoft.com/office/word/2010/wordprocessingCanvas" xmlns:cx="http://schemas.microsoft.com/office/drawing/2014/chartex" xmlns:cx1="http://schemas.microsoft.com/office/drawing/2015/9/8/chartex" xmlns:cx2="http://schemas.microsoft.com/office/drawing/2015/10/21/chartex" xmlns:cx3="http://schemas.microsoft.com/office/drawing/2016/5/9/chartex" xmlns:cx4="http://schemas.microsoft.com/office/drawing/2016/5/10/chartex" xmlns:cx5="http://schemas.microsoft.com/office/drawing/2016/5/11/chartex" xmlns:cx6="http://schemas.microsoft.com/office/drawing/2016/5/12/chartex" xmlns:cx7="http://schemas.microsoft.com/office/drawing/2016/5/13/chartex" xmlns:cx8="http://schemas.microsoft.com/office/drawing/2016/5/14/chartex" xmlns:mc="http://schemas.openxmlformats.org/markup-compatibility/2006" xmlns:aink="http://schemas.microsoft.com/office/drawing/2016/ink" xmlns:am3d="http://schemas.microsoft.com/office/drawing/2017/model3d" xmlns:o="urn:schemas-microsoft-com:office:office" xmlns:oel="http://schemas.microsoft.com/office/2019/extlst" xmlns:r="http://schemas.openxmlformats.org/officeDocument/2006/relationships" xmlns:m="http://schemas.openxmlformats.org/officeDocument/2006/math" xmlns:v="urn:schemas-microsoft-com:vml" xmlns:wp14="http://schemas.microsoft.com/office/word/2010/wordprocessingDrawing" xmlns:wp="http://schemas.openxmlformats.org/drawingml/2006/wordprocessingDrawing" xmlns:w10="urn:schemas-microsoft-com:office:word" xmlns:w="http://schemas.openxmlformats.org/wordprocessingml/2006/main" xmlns:w14="http://schemas.microsoft.com/office/word/2010/wordml" xmlns:w15="http://schemas.microsoft.com/office/word/2012/wordml" xmlns:w16cex="http://schemas.microsoft.com/office/word/2018/wordml/cex" xmlns:w16cid="http://schemas.microsoft.com/office/word/2016/wordml/cid" xmlns:w16="http://schemas.microsoft.com/office/word/2018/wordml" xmlns:w16du="http://schemas.microsoft.com/office/word/2023/wordml/word16du" xmlns:w16sdtdh="http://schemas.microsoft.com/office/word/2020/wordml/sdtdatahash" xmlns:w16se="http://schemas.microsoft.com/office/word/2015/wordml/symex" xmlns:wpg="http://schemas.microsoft.com/office/word/2010/wordprocessingGroup" xmlns:wpi="http://schemas.microsoft.com/office/word/2010/wordprocessingInk" xmlns:wne="http://schemas.microsoft.com/office/word/2006/wordml" xmlns:wps="http://schemas.microsoft.com/office/word/2010/wordprocessingShape" mc:Ignorable="w14 w15 w16se w16cid w16 w16cex w16sdtdh w16du wp14">
   <w:body>
     <w:p>
       <w:pPr>
@@ -27,8 +27,13 @@
         </w:numPr>
       </w:pPr>
       <w:r>
-        <w:t>Quick BMS – aeriagames.bms</w:t>
-      </w:r>
+        <w:t xml:space="preserve">Quick BMS – </w:t>
+      </w:r>
+      <w:proofErr w:type="spellStart"/>
+      <w:r>
+        <w:t>aeriagames.bms</w:t>
+      </w:r>
+      <w:proofErr w:type="spellEnd"/>
     </w:p>
     <w:p/>
     <w:p>
@@ -40,7 +45,15 @@
         </w:numPr>
       </w:pPr>
       <w:r>
-        <w:t>Ouvrez l’outil QuickBMS dans son archive.</w:t>
+        <w:t xml:space="preserve">Ouvrez l’outil </w:t>
+      </w:r>
+      <w:proofErr w:type="spellStart"/>
+      <w:r>
+        <w:t>QuickBMS</w:t>
+      </w:r>
+      <w:proofErr w:type="spellEnd"/>
+      <w:r>
+        <w:t xml:space="preserve"> dans son archive.</w:t>
       </w:r>
     </w:p>
     <w:p>
@@ -52,8 +65,21 @@
         </w:numPr>
       </w:pPr>
       <w:r>
-        <w:t>Il vous demandera un fichier bms, allez chercher aeriagames.bms</w:t>
-      </w:r>
+        <w:t xml:space="preserve">Il vous demandera un fichier </w:t>
+      </w:r>
+      <w:proofErr w:type="spellStart"/>
+      <w:r>
+        <w:t>bms</w:t>
+      </w:r>
+      <w:proofErr w:type="spellEnd"/>
+      <w:r>
+        <w:t xml:space="preserve">, allez chercher </w:t>
+      </w:r>
+      <w:proofErr w:type="spellStart"/>
+      <w:r>
+        <w:t>aeriagames.bms</w:t>
+      </w:r>
+      <w:proofErr w:type="spellEnd"/>
     </w:p>
     <w:p>
       <w:pPr>
@@ -70,11 +96,24 @@
         <w:t>un</w:t>
       </w:r>
       <w:r>
-        <w:t xml:space="preserve"> fichier PKG, aller dans le dossier « pkg » du répertoire d’Eden Eternal, une fois dedans, </w:t>
-      </w:r>
-      <w:r>
-        <w:t>sélectionnez « pkg.idx</w:t>
-      </w:r>
+        <w:t xml:space="preserve"> fichier PKG, aller dans le dossier « </w:t>
+      </w:r>
+      <w:proofErr w:type="spellStart"/>
+      <w:r>
+        <w:t>pkg</w:t>
+      </w:r>
+      <w:proofErr w:type="spellEnd"/>
+      <w:r>
+        <w:t xml:space="preserve"> » du répertoire d’Eden Eternal, une fois dedans, </w:t>
+      </w:r>
+      <w:r>
+        <w:t>sélectionnez « </w:t>
+      </w:r>
+      <w:proofErr w:type="spellStart"/>
+      <w:r>
+        <w:t>pkg.idx</w:t>
+      </w:r>
+      <w:proofErr w:type="spellEnd"/>
       <w:r>
         <w:t> »</w:t>
       </w:r>
@@ -123,8 +162,13 @@
         </w:numPr>
       </w:pPr>
       <w:r>
-        <w:t>Convertir les images DDS en PNG : XnConvert</w:t>
-      </w:r>
+        <w:t xml:space="preserve">Convertir les images DDS en PNG : </w:t>
+      </w:r>
+      <w:proofErr w:type="spellStart"/>
+      <w:r>
+        <w:t>XnConvert</w:t>
+      </w:r>
+      <w:proofErr w:type="spellEnd"/>
     </w:p>
     <w:p/>
     <w:p>
@@ -141,9 +185,11 @@
       <w:r>
         <w:t xml:space="preserve">le logiciel </w:t>
       </w:r>
+      <w:proofErr w:type="spellStart"/>
       <w:r>
         <w:t>XnConvert</w:t>
       </w:r>
+      <w:proofErr w:type="spellEnd"/>
     </w:p>
     <w:p>
       <w:pPr>
@@ -163,7 +209,15 @@
         <w:ind w:left="1440"/>
       </w:pPr>
       <w:r>
-        <w:t>Absolument toutes les images (jpg, dds, …) seront convertis en PNG</w:t>
+        <w:t xml:space="preserve">Absolument toutes les images (jpg, </w:t>
+      </w:r>
+      <w:proofErr w:type="spellStart"/>
+      <w:r>
+        <w:t>dds</w:t>
+      </w:r>
+      <w:proofErr w:type="spellEnd"/>
+      <w:r>
+        <w:t>, …) seront convertis en PNG</w:t>
       </w:r>
     </w:p>
     <w:p>
@@ -195,8 +249,13 @@
           <w:numId w:val="3"/>
         </w:numPr>
       </w:pPr>
-      <w:r>
-        <w:t>Cliquez en bas à droite sur Convertir</w:t>
+      <w:proofErr w:type="gramStart"/>
+      <w:r>
+        <w:t>Cliquez en</w:t>
+      </w:r>
+      <w:proofErr w:type="gramEnd"/>
+      <w:r>
+        <w:t xml:space="preserve"> bas à droite sur Convertir</w:t>
       </w:r>
     </w:p>
     <w:p>
@@ -262,7 +321,23 @@
         </w:numPr>
       </w:pPr>
       <w:r>
-        <w:t>Ouvrir l’archive Noesis et l’executeur Noesis64.exe</w:t>
+        <w:t xml:space="preserve">Ouvrir l’archive </w:t>
+      </w:r>
+      <w:proofErr w:type="spellStart"/>
+      <w:r>
+        <w:t>Noesis</w:t>
+      </w:r>
+      <w:proofErr w:type="spellEnd"/>
+      <w:r>
+        <w:t xml:space="preserve"> et l’</w:t>
+      </w:r>
+      <w:proofErr w:type="spellStart"/>
+      <w:r>
+        <w:t>executeur</w:t>
+      </w:r>
+      <w:proofErr w:type="spellEnd"/>
+      <w:r>
+        <w:t xml:space="preserve"> Noesis64.exe</w:t>
       </w:r>
     </w:p>
     <w:p>
@@ -321,6 +396,7 @@
         <w:tab/>
         <w:t xml:space="preserve">Output extension : </w:t>
       </w:r>
+      <w:proofErr w:type="spellStart"/>
       <w:r>
         <w:rPr>
           <w:b/>
@@ -328,6 +404,7 @@
         </w:rPr>
         <w:t>obj</w:t>
       </w:r>
+      <w:proofErr w:type="spellEnd"/>
     </w:p>
     <w:p>
       <w:pPr>
@@ -337,23 +414,61 @@
           <w:numId w:val="4"/>
         </w:numPr>
       </w:pPr>
-      <w:r>
-        <w:t>Additional parameters :</w:t>
-      </w:r>
-      <w:r>
-        <w:rPr>
-          <w:b/>
-          <w:bCs/>
-        </w:rPr>
+      <w:proofErr w:type="spellStart"/>
+      <w:r>
+        <w:t>Additional</w:t>
+      </w:r>
+      <w:proofErr w:type="spellEnd"/>
+      <w:r>
         <w:t xml:space="preserve"> </w:t>
       </w:r>
-      <w:r>
-        <w:rPr>
-          <w:b/>
-          <w:bCs/>
-        </w:rPr>
-        <w:t>-objmtl -flipuv</w:t>
-      </w:r>
+      <w:proofErr w:type="spellStart"/>
+      <w:r>
+        <w:t>parameters</w:t>
+      </w:r>
+      <w:proofErr w:type="spellEnd"/>
+      <w:r>
+        <w:t> :</w:t>
+      </w:r>
+      <w:r>
+        <w:rPr>
+          <w:b/>
+          <w:bCs/>
+        </w:rPr>
+        <w:t xml:space="preserve"> </w:t>
+      </w:r>
+      <w:r>
+        <w:rPr>
+          <w:b/>
+          <w:bCs/>
+        </w:rPr>
+        <w:t>-</w:t>
+      </w:r>
+      <w:proofErr w:type="spellStart"/>
+      <w:r>
+        <w:rPr>
+          <w:b/>
+          <w:bCs/>
+        </w:rPr>
+        <w:t>objmtl</w:t>
+      </w:r>
+      <w:proofErr w:type="spellEnd"/>
+      <w:r>
+        <w:rPr>
+          <w:b/>
+          <w:bCs/>
+        </w:rPr>
+        <w:t xml:space="preserve"> -</w:t>
+      </w:r>
+      <w:proofErr w:type="spellStart"/>
+      <w:r>
+        <w:rPr>
+          <w:b/>
+          <w:bCs/>
+        </w:rPr>
+        <w:t>flipuv</w:t>
+      </w:r>
+      <w:proofErr w:type="spellEnd"/>
     </w:p>
     <w:p>
       <w:pPr>
@@ -372,15 +487,83 @@
         <w:rPr>
           <w:lang w:val="en-US"/>
         </w:rPr>
-        <w:t xml:space="preserve">Output path : </w:t>
-      </w:r>
-      <w:r>
-        <w:rPr>
-          <w:b/>
-          <w:bCs/>
+        <w:t xml:space="preserve">Output </w:t>
+      </w:r>
+      <w:proofErr w:type="gramStart"/>
+      <w:r>
+        <w:rPr>
           <w:lang w:val="en-US"/>
         </w:rPr>
-        <w:t>$inpath$\$inname$.$outext$</w:t>
+        <w:t>path :</w:t>
+      </w:r>
+      <w:proofErr w:type="gramEnd"/>
+      <w:r>
+        <w:rPr>
+          <w:lang w:val="en-US"/>
+        </w:rPr>
+        <w:t xml:space="preserve"> </w:t>
+      </w:r>
+      <w:r>
+        <w:rPr>
+          <w:b/>
+          <w:bCs/>
+          <w:lang w:val="en-US"/>
+        </w:rPr>
+        <w:t>$</w:t>
+      </w:r>
+      <w:proofErr w:type="spellStart"/>
+      <w:r>
+        <w:rPr>
+          <w:b/>
+          <w:bCs/>
+          <w:lang w:val="en-US"/>
+        </w:rPr>
+        <w:t>inpath</w:t>
+      </w:r>
+      <w:proofErr w:type="spellEnd"/>
+      <w:r>
+        <w:rPr>
+          <w:b/>
+          <w:bCs/>
+          <w:lang w:val="en-US"/>
+        </w:rPr>
+        <w:t>$\$</w:t>
+      </w:r>
+      <w:proofErr w:type="spellStart"/>
+      <w:r>
+        <w:rPr>
+          <w:b/>
+          <w:bCs/>
+          <w:lang w:val="en-US"/>
+        </w:rPr>
+        <w:t>inname</w:t>
+      </w:r>
+      <w:proofErr w:type="spellEnd"/>
+      <w:r>
+        <w:rPr>
+          <w:b/>
+          <w:bCs/>
+          <w:lang w:val="en-US"/>
+        </w:rPr>
+        <w:t>$.$</w:t>
+      </w:r>
+      <w:proofErr w:type="spellStart"/>
+      <w:r>
+        <w:rPr>
+          <w:b/>
+          <w:bCs/>
+          <w:lang w:val="en-US"/>
+        </w:rPr>
+        <w:t>outext</w:t>
+      </w:r>
+      <w:proofErr w:type="spellEnd"/>
+      <w:r>
+        <w:rPr>
+          <w:b/>
+          <w:bCs/>
+          <w:lang w:val="en-US"/>
+        </w:rPr>
+        <w:t>$</w:t>
       </w:r>
     </w:p>
     <w:p>
@@ -430,15 +613,25 @@
         <w:t>Mise en forme des fichiers :</w:t>
       </w:r>
     </w:p>
-    <w:p/>
-    <w:p>
+    <w:p>
+      <w:r>
+        <w:br/>
+      </w:r>
       <w:r>
         <w:t>Maintenant que les fichiers OBJ et MTL sont présents, il faut mettre en forme leur contenu.</w:t>
       </w:r>
     </w:p>
     <w:p>
       <w:r>
-        <w:t>Notamment, les fichiers MTL ont pour objectif de renvoyer les fichiers OBJ vers les textures correspondantes, sauf qu’elles étaient au format DDS.</w:t>
+        <w:t xml:space="preserve">Notamment, les fichiers MTL ont pour objectif de renvoyer les fichiers OBJ vers les textures correspondantes, </w:t>
+      </w:r>
+      <w:proofErr w:type="gramStart"/>
+      <w:r>
+        <w:t>sauf qu’elles</w:t>
+      </w:r>
+      <w:proofErr w:type="gramEnd"/>
+      <w:r>
+        <w:t xml:space="preserve"> étaient au format DDS.</w:t>
       </w:r>
     </w:p>
     <w:p>
@@ -452,7 +645,14 @@
         <w:t>. Et d’autres part le lien des textures doit être mis à jour.</w:t>
       </w:r>
     </w:p>
-    <w:p/>
+    <w:p>
+      <w:pPr>
+        <w:rPr>
+          <w:sz w:val="14"/>
+          <w:szCs w:val="14"/>
+        </w:rPr>
+      </w:pPr>
+    </w:p>
     <w:p>
       <w:pPr>
         <w:pStyle w:val="Paragraphedeliste"/>
@@ -494,6 +694,7 @@
       <w:r>
         <w:t xml:space="preserve">Ouvrez (en mode édition) le fichier Python </w:t>
       </w:r>
+      <w:proofErr w:type="spellStart"/>
       <w:r>
         <w:rPr>
           <w:b/>
@@ -501,6 +702,7 @@
         </w:rPr>
         <w:t>MTL_Changer</w:t>
       </w:r>
+      <w:proofErr w:type="spellEnd"/>
       <w:r>
         <w:t xml:space="preserve"> (avec VS code par exemple)</w:t>
       </w:r>
@@ -516,6 +718,7 @@
       <w:r>
         <w:t xml:space="preserve">Changer la valeur de </w:t>
       </w:r>
+      <w:proofErr w:type="spellStart"/>
       <w:r>
         <w:rPr>
           <w:b/>
@@ -523,6 +726,7 @@
         </w:rPr>
         <w:t>currentFolder</w:t>
       </w:r>
+      <w:proofErr w:type="spellEnd"/>
       <w:r>
         <w:t xml:space="preserve"> par le nom du dossier WAMP </w:t>
       </w:r>
@@ -541,8 +745,13 @@
           <w:numId w:val="5"/>
         </w:numPr>
       </w:pPr>
-      <w:r>
-        <w:t>Executez le fichier Python</w:t>
+      <w:proofErr w:type="spellStart"/>
+      <w:r>
+        <w:t>Executez</w:t>
+      </w:r>
+      <w:proofErr w:type="spellEnd"/>
+      <w:r>
+        <w:t xml:space="preserve"> le fichier Python</w:t>
       </w:r>
     </w:p>
     <w:p>
@@ -578,7 +787,15 @@
       </w:r>
       <w:r>
         <w:tab/>
-        <w:t xml:space="preserve">par des  W*****, pour cela : </w:t>
+        <w:t xml:space="preserve">par </w:t>
+      </w:r>
+      <w:proofErr w:type="gramStart"/>
+      <w:r>
+        <w:t>des  W</w:t>
+      </w:r>
+      <w:proofErr w:type="gramEnd"/>
+      <w:r>
+        <w:t xml:space="preserve">*****, pour cela : </w:t>
       </w:r>
       <w:r>
         <w:rPr>
@@ -599,7 +816,23 @@
           <w:b/>
           <w:bCs/>
         </w:rPr>
-        <w:t xml:space="preserve"> &gt; ren w*.png W*.png</w:t>
+        <w:t xml:space="preserve"> &gt; </w:t>
+      </w:r>
+      <w:proofErr w:type="spellStart"/>
+      <w:r>
+        <w:rPr>
+          <w:b/>
+          <w:bCs/>
+        </w:rPr>
+        <w:t>ren</w:t>
+      </w:r>
+      <w:proofErr w:type="spellEnd"/>
+      <w:r>
+        <w:rPr>
+          <w:b/>
+          <w:bCs/>
+        </w:rPr>
+        <w:t xml:space="preserve"> w*.png W*.png</w:t>
       </w:r>
     </w:p>
     <w:p>
@@ -615,13 +848,30 @@
           <w:bCs/>
         </w:rPr>
         <w:tab/>
-        <w:t>De même pour les fichiers des maps (s**** S****)</w:t>
+        <w:t xml:space="preserve">De même pour les fichiers des </w:t>
+      </w:r>
+      <w:proofErr w:type="spellStart"/>
+      <w:r>
+        <w:rPr>
+          <w:b/>
+          <w:bCs/>
+        </w:rPr>
+        <w:t>maps</w:t>
+      </w:r>
+      <w:proofErr w:type="spellEnd"/>
+      <w:r>
+        <w:rPr>
+          <w:b/>
+          <w:bCs/>
+        </w:rPr>
+        <w:t xml:space="preserve"> (s**** S****)</w:t>
       </w:r>
     </w:p>
     <w:p>
       <w:r>
         <w:t xml:space="preserve">       4 tier) Pour les fichiers correspondants aux </w:t>
       </w:r>
+      <w:proofErr w:type="spellStart"/>
       <w:r>
         <w:rPr>
           <w:b/>
@@ -629,6 +879,7 @@
         </w:rPr>
         <w:t>maps</w:t>
       </w:r>
+      <w:proofErr w:type="spellEnd"/>
       <w:r>
         <w:t>, le fichier Python doit être complété pour :</w:t>
       </w:r>
@@ -675,7 +926,15 @@
         </w:numPr>
       </w:pPr>
       <w:r>
-        <w:t>Supprimer les matériaux correspondant à aucune image : « map_Kd _____ »</w:t>
+        <w:t>Supprimer les matériaux correspondant à aucune image : « </w:t>
+      </w:r>
+      <w:proofErr w:type="spellStart"/>
+      <w:r>
+        <w:t>map_Kd</w:t>
+      </w:r>
+      <w:proofErr w:type="spellEnd"/>
+      <w:r>
+        <w:t xml:space="preserve"> _____ »</w:t>
       </w:r>
     </w:p>
     <w:p>
@@ -702,11 +961,16 @@
         </w:numPr>
       </w:pPr>
       <w:r>
-        <w:t>Envoyez votre dossier complet (OBJ, MTL à jour et PNG) sur free.fr avec FileZill</w:t>
+        <w:t xml:space="preserve">Envoyez votre dossier complet (OBJ, MTL à jour et PNG) sur free.fr avec </w:t>
+      </w:r>
+      <w:proofErr w:type="spellStart"/>
+      <w:r>
+        <w:t>FileZill</w:t>
       </w:r>
       <w:r>
         <w:t>a</w:t>
       </w:r>
+      <w:proofErr w:type="spellEnd"/>
     </w:p>
     <w:p/>
     <w:p/>
@@ -715,7 +979,15 @@
         <w:pStyle w:val="Titre2"/>
       </w:pPr>
       <w:r>
-        <w:t>Référence des textures du dossier « map » :</w:t>
+        <w:t>Référence des textures du dossier « </w:t>
+      </w:r>
+      <w:proofErr w:type="spellStart"/>
+      <w:r>
+        <w:t>map</w:t>
+      </w:r>
+      <w:proofErr w:type="spellEnd"/>
+      <w:r>
+        <w:t> » :</w:t>
       </w:r>
     </w:p>
     <w:p/>
@@ -797,7 +1069,15 @@
         </w:numPr>
       </w:pPr>
       <w:r>
-        <w:t>UD = Roches / Cailloux / Crystaux, squelettes</w:t>
+        <w:t xml:space="preserve">UD = Roches / Cailloux / </w:t>
+      </w:r>
+      <w:proofErr w:type="spellStart"/>
+      <w:r>
+        <w:t>Crystaux</w:t>
+      </w:r>
+      <w:proofErr w:type="spellEnd"/>
+      <w:r>
+        <w:t>, squelettes</w:t>
       </w:r>
       <w:r>
         <w:t>,</w:t>
@@ -857,7 +1137,6 @@
         <w:t xml:space="preserve"> = trucs inutiles</w:t>
       </w:r>
     </w:p>
-    <w:p/>
     <w:p/>
     <w:sectPr>
       <w:pgSz w:w="11906" w:h="16838"/>
@@ -870,7 +1149,7 @@
 </file>
 
 <file path=word/numbering.xml><?xml version="1.0" encoding="utf-8"?>
-<w:numbering xmlns:wpc="http://schemas.microsoft.com/office/word/2010/wordprocessingCanvas" xmlns:cx="http://schemas.microsoft.com/office/drawing/2014/chartex" xmlns:cx1="http://schemas.microsoft.com/office/drawing/2015/9/8/chartex" xmlns:cx2="http://schemas.microsoft.com/office/drawing/2015/10/21/chartex" xmlns:cx3="http://schemas.microsoft.com/office/drawing/2016/5/9/chartex" xmlns:cx4="http://schemas.microsoft.com/office/drawing/2016/5/10/chartex" xmlns:cx5="http://schemas.microsoft.com/office/drawing/2016/5/11/chartex" xmlns:cx6="http://schemas.microsoft.com/office/drawing/2016/5/12/chartex" xmlns:cx7="http://schemas.microsoft.com/office/drawing/2016/5/13/chartex" xmlns:cx8="http://schemas.microsoft.com/office/drawing/2016/5/14/chartex" xmlns:mc="http://schemas.openxmlformats.org/markup-compatibility/2006" xmlns:aink="http://schemas.microsoft.com/office/drawing/2016/ink" xmlns:am3d="http://schemas.microsoft.com/office/drawing/2017/model3d" xmlns:o="urn:schemas-microsoft-com:office:office" xmlns:oel="http://schemas.microsoft.com/office/2019/extlst" xmlns:r="http://schemas.openxmlformats.org/officeDocument/2006/relationships" xmlns:m="http://schemas.openxmlformats.org/officeDocument/2006/math" xmlns:v="urn:schemas-microsoft-com:vml" xmlns:wp14="http://schemas.microsoft.com/office/word/2010/wordprocessingDrawing" xmlns:wp="http://schemas.openxmlformats.org/drawingml/2006/wordprocessingDrawing" xmlns:w10="urn:schemas-microsoft-com:office:word" xmlns:w="http://schemas.openxmlformats.org/wordprocessingml/2006/main" xmlns:w14="http://schemas.microsoft.com/office/word/2010/wordml" xmlns:w15="http://schemas.microsoft.com/office/word/2012/wordml" xmlns:w16cex="http://schemas.microsoft.com/office/word/2018/wordml/cex" xmlns:w16cid="http://schemas.microsoft.com/office/word/2016/wordml/cid" xmlns:w16="http://schemas.microsoft.com/office/word/2018/wordml" xmlns:w16sdtdh="http://schemas.microsoft.com/office/word/2020/wordml/sdtdatahash" xmlns:w16se="http://schemas.microsoft.com/office/word/2015/wordml/symex" xmlns:wpg="http://schemas.microsoft.com/office/word/2010/wordprocessingGroup" xmlns:wpi="http://schemas.microsoft.com/office/word/2010/wordprocessingInk" xmlns:wne="http://schemas.microsoft.com/office/word/2006/wordml" xmlns:wps="http://schemas.microsoft.com/office/word/2010/wordprocessingShape" mc:Ignorable="w14 w15 w16se w16cid w16 w16cex w16sdtdh wp14">
+<w:numbering xmlns:wpc="http://schemas.microsoft.com/office/word/2010/wordprocessingCanvas" xmlns:cx="http://schemas.microsoft.com/office/drawing/2014/chartex" xmlns:cx1="http://schemas.microsoft.com/office/drawing/2015/9/8/chartex" xmlns:cx2="http://schemas.microsoft.com/office/drawing/2015/10/21/chartex" xmlns:cx3="http://schemas.microsoft.com/office/drawing/2016/5/9/chartex" xmlns:cx4="http://schemas.microsoft.com/office/drawing/2016/5/10/chartex" xmlns:cx5="http://schemas.microsoft.com/office/drawing/2016/5/11/chartex" xmlns:cx6="http://schemas.microsoft.com/office/drawing/2016/5/12/chartex" xmlns:cx7="http://schemas.microsoft.com/office/drawing/2016/5/13/chartex" xmlns:cx8="http://schemas.microsoft.com/office/drawing/2016/5/14/chartex" xmlns:mc="http://schemas.openxmlformats.org/markup-compatibility/2006" xmlns:aink="http://schemas.microsoft.com/office/drawing/2016/ink" xmlns:am3d="http://schemas.microsoft.com/office/drawing/2017/model3d" xmlns:o="urn:schemas-microsoft-com:office:office" xmlns:oel="http://schemas.microsoft.com/office/2019/extlst" xmlns:r="http://schemas.openxmlformats.org/officeDocument/2006/relationships" xmlns:m="http://schemas.openxmlformats.org/officeDocument/2006/math" xmlns:v="urn:schemas-microsoft-com:vml" xmlns:wp14="http://schemas.microsoft.com/office/word/2010/wordprocessingDrawing" xmlns:wp="http://schemas.openxmlformats.org/drawingml/2006/wordprocessingDrawing" xmlns:w10="urn:schemas-microsoft-com:office:word" xmlns:w="http://schemas.openxmlformats.org/wordprocessingml/2006/main" xmlns:w14="http://schemas.microsoft.com/office/word/2010/wordml" xmlns:w15="http://schemas.microsoft.com/office/word/2012/wordml" xmlns:w16cex="http://schemas.microsoft.com/office/word/2018/wordml/cex" xmlns:w16cid="http://schemas.microsoft.com/office/word/2016/wordml/cid" xmlns:w16="http://schemas.microsoft.com/office/word/2018/wordml" xmlns:w16du="http://schemas.microsoft.com/office/word/2023/wordml/word16du" xmlns:w16sdtdh="http://schemas.microsoft.com/office/word/2020/wordml/sdtdatahash" xmlns:w16se="http://schemas.microsoft.com/office/word/2015/wordml/symex" xmlns:wpg="http://schemas.microsoft.com/office/word/2010/wordprocessingGroup" xmlns:wpi="http://schemas.microsoft.com/office/word/2010/wordprocessingInk" xmlns:wne="http://schemas.microsoft.com/office/word/2006/wordml" xmlns:wps="http://schemas.microsoft.com/office/word/2010/wordprocessingShape" mc:Ignorable="w14 w15 w16se w16cid w16 w16cex w16sdtdh w16du wp14">
   <w:abstractNum w:abstractNumId="0" w15:restartNumberingAfterBreak="0">
     <w:nsid w:val="020A6CAD"/>
     <w:multiLevelType w:val="hybridMultilevel"/>
@@ -1567,7 +1846,7 @@
 </file>
 
 <file path=word/styles.xml><?xml version="1.0" encoding="utf-8"?>
-<w:styles xmlns:mc="http://schemas.openxmlformats.org/markup-compatibility/2006" xmlns:r="http://schemas.openxmlformats.org/officeDocument/2006/relationships" xmlns:w="http://schemas.openxmlformats.org/wordprocessingml/2006/main" xmlns:w14="http://schemas.microsoft.com/office/word/2010/wordml" xmlns:w15="http://schemas.microsoft.com/office/word/2012/wordml" xmlns:w16cex="http://schemas.microsoft.com/office/word/2018/wordml/cex" xmlns:w16cid="http://schemas.microsoft.com/office/word/2016/wordml/cid" xmlns:w16="http://schemas.microsoft.com/office/word/2018/wordml" xmlns:w16sdtdh="http://schemas.microsoft.com/office/word/2020/wordml/sdtdatahash" xmlns:w16se="http://schemas.microsoft.com/office/word/2015/wordml/symex" mc:Ignorable="w14 w15 w16se w16cid w16 w16cex w16sdtdh">
+<w:styles xmlns:mc="http://schemas.openxmlformats.org/markup-compatibility/2006" xmlns:r="http://schemas.openxmlformats.org/officeDocument/2006/relationships" xmlns:w="http://schemas.openxmlformats.org/wordprocessingml/2006/main" xmlns:w14="http://schemas.microsoft.com/office/word/2010/wordml" xmlns:w15="http://schemas.microsoft.com/office/word/2012/wordml" xmlns:w16cex="http://schemas.microsoft.com/office/word/2018/wordml/cex" xmlns:w16cid="http://schemas.microsoft.com/office/word/2016/wordml/cid" xmlns:w16="http://schemas.microsoft.com/office/word/2018/wordml" xmlns:w16du="http://schemas.microsoft.com/office/word/2023/wordml/word16du" xmlns:w16sdtdh="http://schemas.microsoft.com/office/word/2020/wordml/sdtdatahash" xmlns:w16se="http://schemas.microsoft.com/office/word/2015/wordml/symex" mc:Ignorable="w14 w15 w16se w16cid w16 w16cex w16sdtdh w16du">
   <w:docDefaults>
     <w:rPrDefault>
       <w:rPr>

</xml_diff>